<commit_message>
added om direct download link
</commit_message>
<xml_diff>
--- a/experiment_2021.docx
+++ b/experiment_2021.docx
@@ -45,37 +45,7 @@
         <w:rPr>
           <w:sz w:val="16"/>
         </w:rPr>
-        <w:t xml:space="preserve">In this </w:t>
-      </w:r>
-      <w:r>
-        <w:rPr>
-          <w:sz w:val="16"/>
-        </w:rPr>
-        <w:t>experiment</w:t>
-      </w:r>
-      <w:r>
-        <w:rPr>
-          <w:sz w:val="16"/>
-        </w:rPr>
-        <w:t>, you will implement head pose estimation application on the Atlas200 DK.</w:t>
-      </w:r>
-      <w:r>
-        <w:rPr>
-          <w:sz w:val="16"/>
-        </w:rPr>
-        <w:t xml:space="preserve"> This application can </w:t>
-      </w:r>
-      <w:r>
-        <w:rPr>
-          <w:sz w:val="16"/>
-        </w:rPr>
-        <w:t xml:space="preserve">be useful in several scenarios; </w:t>
-      </w:r>
-      <w:r>
-        <w:rPr>
-          <w:sz w:val="16"/>
-        </w:rPr>
-        <w:t xml:space="preserve">one such scenario is determining the viewing direction of a driver in an </w:t>
+        <w:t xml:space="preserve">In this experiment, you will implement head pose estimation application on the Atlas200 DK. This application can be useful in several scenarios; one such scenario is determining the viewing direction of a driver in an </w:t>
       </w:r>
       <w:r>
         <w:rPr>
@@ -88,28 +58,20 @@
         <w:rPr>
           <w:sz w:val="16"/>
         </w:rPr>
-        <w:t xml:space="preserve"> installed in a vehicle. If the driver g is found to be looking away (up/down/left/right) from the optimal viewing direction (straight ahead) for an extended period of time, the system can generate an alert to bring the driver’s attention back, and mitigate risky behaviors.</w:t>
-      </w:r>
-    </w:p>
-    <w:p>
-      <w:pPr>
-        <w:rPr>
-          <w:sz w:val="16"/>
-        </w:rPr>
-      </w:pPr>
-      <w:r>
-        <w:rPr>
-          <w:sz w:val="16"/>
-        </w:rPr>
-        <w:t xml:space="preserve">This method first </w:t>
-      </w:r>
-      <w:bookmarkStart w:id="0" w:name="_GoBack"/>
-      <w:bookmarkEnd w:id="0"/>
-      <w:r>
-        <w:rPr>
-          <w:sz w:val="16"/>
-        </w:rPr>
-        <w:t xml:space="preserve">detects a </w:t>
+        <w:t xml:space="preserve"> installed in a vehicle. If the driver is found to be looking away (up/down/left/right) from the optimal viewing direction (straight ahead) for an extended period of time, the system can generate an alert to bring the driver’s attention back, and mitigate risky behaviors.</w:t>
+      </w:r>
+    </w:p>
+    <w:p>
+      <w:pPr>
+        <w:rPr>
+          <w:sz w:val="16"/>
+        </w:rPr>
+      </w:pPr>
+      <w:r>
+        <w:rPr>
+          <w:sz w:val="16"/>
+        </w:rPr>
+        <w:t xml:space="preserve">This method first detects a </w:t>
       </w:r>
       <w:r>
         <w:rPr>
@@ -122,13 +84,7 @@
         <w:rPr>
           <w:sz w:val="16"/>
         </w:rPr>
-        <w:t xml:space="preserve"> region</w:t>
-      </w:r>
-      <w:r>
-        <w:rPr>
-          <w:sz w:val="16"/>
-        </w:rPr>
-        <w:t xml:space="preserve"> located in the given input image and then uses the cropped region of the detected face as the input to the head pose estimation model. The head pose of a person is calculated in terms of 3 angles</w:t>
+        <w:t xml:space="preserve"> region located in the given input image and then uses the cropped region of the detected face as the input to the head pose estimation model. The head pose of a person is calculated in terms of 3 angles</w:t>
       </w:r>
       <w:r>
         <w:rPr>
@@ -205,7 +161,7 @@
           <w:sz w:val="16"/>
         </w:rPr>
         <w:drawing>
-          <wp:inline distT="0" distB="0" distL="0" distR="0">
+          <wp:inline distT="0" distB="0" distL="0" distR="0" wp14:anchorId="7127BBB8" wp14:editId="1C596C3F">
             <wp:extent cx="3781168" cy="981805"/>
             <wp:effectExtent l="0" t="0" r="0" b="8890"/>
             <wp:docPr id="10" name="Picture 10" descr="C:\Users\t00488672\Downloads\exp.png"/>
@@ -330,25 +286,20 @@
         <w:rPr>
           <w:sz w:val="16"/>
         </w:rPr>
-        <w:t>The code for this project is available as a GitHub repository. You will first log in to the board, then download the repository to the board</w:t>
-      </w:r>
-      <w:r>
-        <w:rPr>
-          <w:sz w:val="16"/>
-        </w:rPr>
-        <w:t>, complete the script as per instructions</w:t>
-      </w:r>
-      <w:r>
-        <w:rPr>
-          <w:sz w:val="16"/>
-        </w:rPr>
-        <w:t xml:space="preserve"> and finally run the experiments for the input image step-by-step.</w:t>
-      </w:r>
-      <w:r>
-        <w:rPr>
-          <w:sz w:val="16"/>
-        </w:rPr>
-        <w:t xml:space="preserve"> </w:t>
+        <w:t xml:space="preserve">The code for this project is available as a GitHub repository. You will first log in to the board, then download the repository to the board, </w:t>
+      </w:r>
+      <w:r>
+        <w:rPr>
+          <w:b/>
+          <w:sz w:val="16"/>
+        </w:rPr>
+        <w:t>complete the script as per instructions</w:t>
+      </w:r>
+      <w:r>
+        <w:rPr>
+          <w:sz w:val="16"/>
+        </w:rPr>
+        <w:t xml:space="preserve"> and finally run the experiments for the input image step-by-step. </w:t>
       </w:r>
     </w:p>
     <w:p>
@@ -375,19 +326,7 @@
         <w:rPr>
           <w:sz w:val="16"/>
         </w:rPr>
-        <w:t xml:space="preserve">Download </w:t>
-      </w:r>
-      <w:r>
-        <w:rPr>
-          <w:sz w:val="16"/>
-        </w:rPr>
-        <w:t>the repository</w:t>
-      </w:r>
-      <w:r>
-        <w:rPr>
-          <w:sz w:val="16"/>
-        </w:rPr>
-        <w:t>:</w:t>
+        <w:t>Download the repository:</w:t>
       </w:r>
     </w:p>
     <w:p>
@@ -395,16 +334,21 @@
         <w:pStyle w:val="ListParagraph"/>
         <w:ind w:left="360"/>
         <w:rPr>
-          <w:sz w:val="18"/>
+          <w:rStyle w:val="Hyperlink"/>
+          <w:rFonts w:eastAsia="SimSun"/>
+          <w:sz w:val="16"/>
+          <w:lang w:eastAsia="en-US"/>
         </w:rPr>
       </w:pPr>
       <w:hyperlink r:id="rId7" w:history="1">
         <w:r>
           <w:rPr>
             <w:rStyle w:val="Hyperlink"/>
-            <w:sz w:val="18"/>
+            <w:rFonts w:eastAsia="SimSun"/>
+            <w:sz w:val="16"/>
+            <w:lang w:eastAsia="en-US"/>
           </w:rPr>
-          <w:t>https://rnd-gitlab-ca-g.huawei.com/hispark/experiments/-/tree/master</w:t>
+          <w:t>https://github.com/Ascend-Huawei/experiment/tree/main/head_pose</w:t>
         </w:r>
       </w:hyperlink>
     </w:p>
@@ -447,7 +391,65 @@
         <w:rPr>
           <w:sz w:val="16"/>
         </w:rPr>
-        <w:t xml:space="preserve">We will use the offline models for 1. face detection 2. head pose estimation to inference on the board. </w:t>
+        <w:t xml:space="preserve">Pre-trained models are provided </w:t>
+      </w:r>
+      <w:r>
+        <w:rPr>
+          <w:sz w:val="16"/>
+        </w:rPr>
+        <w:t xml:space="preserve">for 1. </w:t>
+      </w:r>
+      <w:proofErr w:type="gramStart"/>
+      <w:r>
+        <w:rPr>
+          <w:sz w:val="16"/>
+        </w:rPr>
+        <w:t>face</w:t>
+      </w:r>
+      <w:proofErr w:type="gramEnd"/>
+      <w:r>
+        <w:rPr>
+          <w:sz w:val="16"/>
+        </w:rPr>
+        <w:t xml:space="preserve"> detection 2. </w:t>
+      </w:r>
+      <w:proofErr w:type="gramStart"/>
+      <w:r>
+        <w:rPr>
+          <w:sz w:val="16"/>
+        </w:rPr>
+        <w:t>head</w:t>
+      </w:r>
+      <w:proofErr w:type="gramEnd"/>
+      <w:r>
+        <w:rPr>
+          <w:sz w:val="16"/>
+        </w:rPr>
+        <w:t xml:space="preserve"> pose estimation</w:t>
+      </w:r>
+      <w:r>
+        <w:rPr>
+          <w:sz w:val="16"/>
+        </w:rPr>
+        <w:t xml:space="preserve">. Please follow the instructions below </w:t>
+      </w:r>
+      <w:r>
+        <w:rPr>
+          <w:sz w:val="16"/>
+        </w:rPr>
+        <w:t>to</w:t>
+      </w:r>
+      <w:r>
+        <w:rPr>
+          <w:sz w:val="16"/>
+        </w:rPr>
+        <w:t xml:space="preserve"> convert the models to ‘Offline Model’ for</w:t>
+      </w:r>
+      <w:r>
+        <w:rPr>
+          <w:sz w:val="16"/>
+        </w:rPr>
+        <w:t xml:space="preserve"> inference on the board. </w:t>
       </w:r>
     </w:p>
     <w:p>
@@ -474,23 +476,84 @@
         <w:rPr>
           <w:sz w:val="16"/>
         </w:rPr>
-        <w:t>Download the pre-trained Face Detection (Caffe) model network and weights and convert to</w:t>
-      </w:r>
-      <w:r>
-        <w:rPr>
-          <w:sz w:val="16"/>
-        </w:rPr>
-        <w:t xml:space="preserve"> your project directory </w:t>
-      </w:r>
-      <w:r>
-        <w:rPr>
-          <w:sz w:val="16"/>
-        </w:rPr>
-        <w:t xml:space="preserve"> offline model (.om) format from the following links:</w:t>
-      </w:r>
-    </w:p>
-    <w:p>
-      <w:pPr>
+        <w:t>Download the pre-trained Face Detection (</w:t>
+      </w:r>
+      <w:proofErr w:type="spellStart"/>
+      <w:r>
+        <w:rPr>
+          <w:sz w:val="16"/>
+        </w:rPr>
+        <w:t>Caffe</w:t>
+      </w:r>
+      <w:proofErr w:type="spellEnd"/>
+      <w:r>
+        <w:rPr>
+          <w:sz w:val="16"/>
+        </w:rPr>
+        <w:t>) model network and weights</w:t>
+      </w:r>
+      <w:r>
+        <w:rPr>
+          <w:sz w:val="16"/>
+        </w:rPr>
+        <w:t xml:space="preserve"> </w:t>
+      </w:r>
+      <w:r>
+        <w:rPr>
+          <w:sz w:val="16"/>
+        </w:rPr>
+        <w:t xml:space="preserve">from the following links </w:t>
+      </w:r>
+      <w:r>
+        <w:rPr>
+          <w:sz w:val="16"/>
+        </w:rPr>
+        <w:t>to the</w:t>
+      </w:r>
+      <w:r>
+        <w:rPr>
+          <w:sz w:val="16"/>
+        </w:rPr>
+        <w:t xml:space="preserve"> project directory '</w:t>
+      </w:r>
+      <w:proofErr w:type="spellStart"/>
+      <w:r>
+        <w:rPr>
+          <w:sz w:val="16"/>
+        </w:rPr>
+        <w:t>head_pose_estimation</w:t>
+      </w:r>
+      <w:proofErr w:type="spellEnd"/>
+      <w:r>
+        <w:rPr>
+          <w:sz w:val="16"/>
+        </w:rPr>
+        <w:t>/</w:t>
+      </w:r>
+      <w:proofErr w:type="spellStart"/>
+      <w:r>
+        <w:rPr>
+          <w:sz w:val="16"/>
+        </w:rPr>
+        <w:t>src</w:t>
+      </w:r>
+      <w:proofErr w:type="spellEnd"/>
+      <w:r>
+        <w:rPr>
+          <w:sz w:val="16"/>
+        </w:rPr>
+        <w:t>'</w:t>
+      </w:r>
+      <w:r>
+        <w:rPr>
+          <w:sz w:val="16"/>
+        </w:rPr>
+        <w:t xml:space="preserve">. </w:t>
+      </w:r>
+    </w:p>
+    <w:p>
+      <w:pPr>
+        <w:ind w:left="1440"/>
         <w:rPr>
           <w:sz w:val="16"/>
         </w:rPr>
@@ -520,6 +583,7 @@
     </w:p>
     <w:p>
       <w:pPr>
+        <w:ind w:left="1440"/>
         <w:rPr>
           <w:sz w:val="16"/>
         </w:rPr>
@@ -549,54 +613,243 @@
     </w:p>
     <w:p>
       <w:pPr>
-        <w:rPr>
-          <w:sz w:val="16"/>
-        </w:rPr>
-      </w:pPr>
-      <w:r>
-        <w:rPr>
-          <w:sz w:val="16"/>
-        </w:rPr>
-        <w:t xml:space="preserve">Execute the following command from the project directory </w:t>
-      </w:r>
-      <w:r>
-        <w:rPr>
-          <w:sz w:val="16"/>
-        </w:rPr>
-        <w:t>‘</w:t>
-      </w:r>
+        <w:ind w:left="720"/>
+        <w:rPr>
+          <w:sz w:val="16"/>
+        </w:rPr>
+      </w:pPr>
+      <w:r>
+        <w:rPr>
+          <w:sz w:val="16"/>
+        </w:rPr>
+        <w:t>Then, e</w:t>
+      </w:r>
+      <w:r>
+        <w:rPr>
+          <w:sz w:val="16"/>
+        </w:rPr>
+        <w:t xml:space="preserve">xecute the following command from the </w:t>
+      </w:r>
+      <w:r>
+        <w:rPr>
+          <w:sz w:val="16"/>
+        </w:rPr>
+        <w:t xml:space="preserve">same </w:t>
+      </w:r>
+      <w:r>
+        <w:rPr>
+          <w:sz w:val="16"/>
+        </w:rPr>
+        <w:t>project directory ‘</w:t>
+      </w:r>
+      <w:proofErr w:type="spellStart"/>
       <w:r>
         <w:rPr>
           <w:sz w:val="16"/>
         </w:rPr>
         <w:t>head_pose_estimation</w:t>
       </w:r>
-      <w:r>
-        <w:rPr>
-          <w:sz w:val="16"/>
-        </w:rPr>
-        <w:t>/src’</w:t>
-      </w:r>
-      <w:r>
-        <w:rPr>
-          <w:sz w:val="16"/>
-        </w:rPr>
-        <w:t xml:space="preserve"> to convert the model:</w:t>
-      </w:r>
-    </w:p>
-    <w:p>
-      <w:pPr>
-        <w:rPr>
-          <w:i/>
-          <w:sz w:val="16"/>
-        </w:rPr>
-      </w:pPr>
-      <w:r>
-        <w:rPr>
-          <w:i/>
-          <w:sz w:val="16"/>
-        </w:rPr>
-        <w:t>atc --output_type=FP32 --input_shape="data:1,3,300,300" --weight="face_detection.caffemodel" --input_format=NCHW --output="face_detection" --soc_version=Ascend310 --framework=0 --save_original_model=false --model="face_detection.prototxt"</w:t>
+      <w:proofErr w:type="spellEnd"/>
+      <w:r>
+        <w:rPr>
+          <w:sz w:val="16"/>
+        </w:rPr>
+        <w:t>/</w:t>
+      </w:r>
+      <w:proofErr w:type="spellStart"/>
+      <w:r>
+        <w:rPr>
+          <w:sz w:val="16"/>
+        </w:rPr>
+        <w:t>src</w:t>
+      </w:r>
+      <w:proofErr w:type="spellEnd"/>
+      <w:r>
+        <w:rPr>
+          <w:sz w:val="16"/>
+        </w:rPr>
+        <w:t>’ to convert the model:</w:t>
+      </w:r>
+    </w:p>
+    <w:p>
+      <w:pPr>
+        <w:ind w:left="1440"/>
+        <w:rPr>
+          <w:i/>
+          <w:sz w:val="16"/>
+        </w:rPr>
+      </w:pPr>
+      <w:proofErr w:type="spellStart"/>
+      <w:proofErr w:type="gramStart"/>
+      <w:r>
+        <w:rPr>
+          <w:i/>
+          <w:sz w:val="16"/>
+        </w:rPr>
+        <w:t>atc</w:t>
+      </w:r>
+      <w:proofErr w:type="spellEnd"/>
+      <w:proofErr w:type="gramEnd"/>
+      <w:r>
+        <w:rPr>
+          <w:i/>
+          <w:sz w:val="16"/>
+        </w:rPr>
+        <w:t xml:space="preserve"> --framework=0</w:t>
+      </w:r>
+      <w:r>
+        <w:rPr>
+          <w:i/>
+          <w:sz w:val="16"/>
+        </w:rPr>
+        <w:t xml:space="preserve"> </w:t>
+      </w:r>
+      <w:r>
+        <w:rPr>
+          <w:i/>
+          <w:sz w:val="16"/>
+        </w:rPr>
+        <w:t>--model="</w:t>
+      </w:r>
+      <w:proofErr w:type="spellStart"/>
+      <w:r>
+        <w:rPr>
+          <w:i/>
+          <w:sz w:val="16"/>
+        </w:rPr>
+        <w:t>face_detection.prototxt</w:t>
+      </w:r>
+      <w:proofErr w:type="spellEnd"/>
+      <w:r>
+        <w:rPr>
+          <w:i/>
+          <w:sz w:val="16"/>
+        </w:rPr>
+        <w:t>"</w:t>
+      </w:r>
+      <w:r>
+        <w:rPr>
+          <w:i/>
+          <w:sz w:val="16"/>
+        </w:rPr>
+        <w:t xml:space="preserve"> </w:t>
+      </w:r>
+      <w:r>
+        <w:rPr>
+          <w:i/>
+          <w:sz w:val="16"/>
+        </w:rPr>
+        <w:t>--</w:t>
+      </w:r>
+      <w:proofErr w:type="spellStart"/>
+      <w:r>
+        <w:rPr>
+          <w:i/>
+          <w:sz w:val="16"/>
+        </w:rPr>
+        <w:t>input_shape</w:t>
+      </w:r>
+      <w:proofErr w:type="spellEnd"/>
+      <w:r>
+        <w:rPr>
+          <w:i/>
+          <w:sz w:val="16"/>
+        </w:rPr>
+        <w:t>="data:1,3,300,300" --weight="</w:t>
+      </w:r>
+      <w:proofErr w:type="spellStart"/>
+      <w:r>
+        <w:rPr>
+          <w:i/>
+          <w:sz w:val="16"/>
+        </w:rPr>
+        <w:t>face_detection.caffemodel</w:t>
+      </w:r>
+      <w:proofErr w:type="spellEnd"/>
+      <w:r>
+        <w:rPr>
+          <w:i/>
+          <w:sz w:val="16"/>
+        </w:rPr>
+        <w:t>" --</w:t>
+      </w:r>
+      <w:proofErr w:type="spellStart"/>
+      <w:r>
+        <w:rPr>
+          <w:i/>
+          <w:sz w:val="16"/>
+        </w:rPr>
+        <w:t>input_format</w:t>
+      </w:r>
+      <w:proofErr w:type="spellEnd"/>
+      <w:r>
+        <w:rPr>
+          <w:i/>
+          <w:sz w:val="16"/>
+        </w:rPr>
+        <w:t>=NCHW --output="</w:t>
+      </w:r>
+      <w:proofErr w:type="spellStart"/>
+      <w:r>
+        <w:rPr>
+          <w:i/>
+          <w:sz w:val="16"/>
+        </w:rPr>
+        <w:t>face_detection</w:t>
+      </w:r>
+      <w:proofErr w:type="spellEnd"/>
+      <w:r>
+        <w:rPr>
+          <w:i/>
+          <w:sz w:val="16"/>
+        </w:rPr>
+        <w:t>" --</w:t>
+      </w:r>
+      <w:proofErr w:type="spellStart"/>
+      <w:r>
+        <w:rPr>
+          <w:i/>
+          <w:sz w:val="16"/>
+        </w:rPr>
+        <w:t>output_type</w:t>
+      </w:r>
+      <w:proofErr w:type="spellEnd"/>
+      <w:r>
+        <w:rPr>
+          <w:i/>
+          <w:sz w:val="16"/>
+        </w:rPr>
+        <w:t>=FP32</w:t>
+      </w:r>
+      <w:r>
+        <w:rPr>
+          <w:i/>
+          <w:sz w:val="16"/>
+        </w:rPr>
+        <w:t xml:space="preserve"> </w:t>
+      </w:r>
+      <w:r>
+        <w:rPr>
+          <w:i/>
+          <w:sz w:val="16"/>
+        </w:rPr>
+        <w:t>--</w:t>
+      </w:r>
+      <w:proofErr w:type="spellStart"/>
+      <w:r>
+        <w:rPr>
+          <w:i/>
+          <w:sz w:val="16"/>
+        </w:rPr>
+        <w:t>soc_version</w:t>
+      </w:r>
+      <w:proofErr w:type="spellEnd"/>
+      <w:r>
+        <w:rPr>
+          <w:i/>
+          <w:sz w:val="16"/>
+        </w:rPr>
+        <w:t xml:space="preserve">=Ascend310 </w:t>
       </w:r>
     </w:p>
     <w:p>
@@ -614,11 +867,54 @@
         <w:rPr>
           <w:sz w:val="16"/>
         </w:rPr>
-        <w:t xml:space="preserve">Download the pre-trained Head Pose Estimation (Caffe) model network and weights to your project directory 'head_pose_estimation/src'. </w:t>
-      </w:r>
-    </w:p>
-    <w:p>
-      <w:pPr>
+        <w:t>Download the pre-trained Head Pose Estimation (</w:t>
+      </w:r>
+      <w:proofErr w:type="spellStart"/>
+      <w:r>
+        <w:rPr>
+          <w:sz w:val="16"/>
+        </w:rPr>
+        <w:t>Caffe</w:t>
+      </w:r>
+      <w:proofErr w:type="spellEnd"/>
+      <w:r>
+        <w:rPr>
+          <w:sz w:val="16"/>
+        </w:rPr>
+        <w:t>) model network and weights to your project directory '</w:t>
+      </w:r>
+      <w:proofErr w:type="spellStart"/>
+      <w:r>
+        <w:rPr>
+          <w:sz w:val="16"/>
+        </w:rPr>
+        <w:t>head_pose_estimation</w:t>
+      </w:r>
+      <w:proofErr w:type="spellEnd"/>
+      <w:r>
+        <w:rPr>
+          <w:sz w:val="16"/>
+        </w:rPr>
+        <w:t>/</w:t>
+      </w:r>
+      <w:proofErr w:type="spellStart"/>
+      <w:r>
+        <w:rPr>
+          <w:sz w:val="16"/>
+        </w:rPr>
+        <w:t>src</w:t>
+      </w:r>
+      <w:proofErr w:type="spellEnd"/>
+      <w:r>
+        <w:rPr>
+          <w:sz w:val="16"/>
+        </w:rPr>
+        <w:t xml:space="preserve">'. </w:t>
+      </w:r>
+    </w:p>
+    <w:p>
+      <w:pPr>
+        <w:ind w:left="1440"/>
         <w:rPr>
           <w:sz w:val="16"/>
         </w:rPr>
@@ -630,43 +926,67 @@
         </w:rPr>
         <w:t>Weights</w:t>
       </w:r>
+      <w:proofErr w:type="gramStart"/>
       <w:r>
         <w:rPr>
           <w:sz w:val="16"/>
         </w:rPr>
         <w:t>:</w:t>
       </w:r>
+      <w:proofErr w:type="gramEnd"/>
+      <w:r>
+        <w:rPr>
+          <w:sz w:val="16"/>
+        </w:rPr>
+        <w:fldChar w:fldCharType="begin"/>
+      </w:r>
+      <w:r>
+        <w:rPr>
+          <w:sz w:val="16"/>
+        </w:rPr>
+        <w:instrText xml:space="preserve"> HYPERLINK "https://obs-model-ascend.obs.cn-east-2.myhuaweicloud.com/head_pose_estimation/head_pose_estimation.caffemodel" </w:instrText>
+      </w:r>
+      <w:r>
+        <w:rPr>
+          <w:sz w:val="16"/>
+        </w:rPr>
+        <w:fldChar w:fldCharType="separate"/>
+      </w:r>
+      <w:r>
+        <w:rPr>
+          <w:rStyle w:val="Hyperlink"/>
+          <w:sz w:val="16"/>
+        </w:rPr>
+        <w:t>https://obs-model-ascend.obs.cn-east-2.myhuaweicloud.com/head_pose_estimation/head_pose_estimation.caffemodel</w:t>
+      </w:r>
+      <w:r>
+        <w:rPr>
+          <w:sz w:val="16"/>
+        </w:rPr>
+        <w:fldChar w:fldCharType="end"/>
+      </w:r>
+    </w:p>
+    <w:p>
+      <w:pPr>
+        <w:ind w:left="1440"/>
+        <w:rPr>
+          <w:sz w:val="16"/>
+        </w:rPr>
+      </w:pPr>
+      <w:r>
+        <w:rPr>
+          <w:b/>
+          <w:sz w:val="16"/>
+        </w:rPr>
+        <w:t>Network</w:t>
+      </w:r>
+      <w:r>
+        <w:rPr>
+          <w:sz w:val="16"/>
+        </w:rPr>
+        <w:t xml:space="preserve">: </w:t>
+      </w:r>
       <w:hyperlink r:id="rId10" w:history="1">
-        <w:r>
-          <w:rPr>
-            <w:rStyle w:val="Hyperlink"/>
-            <w:sz w:val="16"/>
-          </w:rPr>
-          <w:t>https://obs-model-ascend.obs.cn-east-2.myhuaweicloud.com/head_pose_estimation/head_pose_estimation.caffemodel</w:t>
-        </w:r>
-      </w:hyperlink>
-    </w:p>
-    <w:p>
-      <w:pPr>
-        <w:rPr>
-          <w:sz w:val="16"/>
-        </w:rPr>
-      </w:pPr>
-      <w:r>
-        <w:rPr>
-          <w:b/>
-          <w:sz w:val="16"/>
-        </w:rPr>
-        <w:lastRenderedPageBreak/>
-        <w:t>Network</w:t>
-      </w:r>
-      <w:r>
-        <w:rPr>
-          <w:sz w:val="16"/>
-        </w:rPr>
-        <w:t xml:space="preserve">: </w:t>
-      </w:r>
-      <w:hyperlink r:id="rId11" w:history="1">
         <w:r>
           <w:rPr>
             <w:rStyle w:val="Hyperlink"/>
@@ -678,6 +998,7 @@
     </w:p>
     <w:p>
       <w:pPr>
+        <w:ind w:left="720"/>
         <w:rPr>
           <w:rFonts w:eastAsiaTheme="minorEastAsia"/>
           <w:sz w:val="16"/>
@@ -703,49 +1024,57 @@
           <w:sz w:val="16"/>
           <w:lang w:eastAsia="zh-CN"/>
         </w:rPr>
-        <w:t>To download the Network file with ‘wget’</w:t>
-      </w:r>
+        <w:t>To download the Network file with ‘</w:t>
+      </w:r>
+      <w:proofErr w:type="spellStart"/>
       <w:r>
         <w:rPr>
           <w:rFonts w:eastAsiaTheme="minorEastAsia"/>
           <w:sz w:val="16"/>
           <w:lang w:eastAsia="zh-CN"/>
         </w:rPr>
-        <w:t>, please use following</w:t>
-      </w:r>
+        <w:t>wget</w:t>
+      </w:r>
+      <w:proofErr w:type="spellEnd"/>
       <w:r>
         <w:rPr>
           <w:rFonts w:eastAsiaTheme="minorEastAsia"/>
           <w:sz w:val="16"/>
           <w:lang w:eastAsia="zh-CN"/>
         </w:rPr>
-        <w:t xml:space="preserve"> command:</w:t>
-      </w:r>
-    </w:p>
-    <w:p>
-      <w:pPr>
-        <w:rPr>
-          <w:i/>
-          <w:sz w:val="16"/>
-        </w:rPr>
-      </w:pPr>
-      <w:r>
-        <w:rPr>
-          <w:i/>
-          <w:sz w:val="16"/>
-        </w:rPr>
-        <w:t>wget https://raw.githubusercontent.com/Ascend-Huawei/models/master/computer_vision/object_detect/head_pose_estimation</w:t>
-      </w:r>
-      <w:r>
-        <w:rPr>
-          <w:i/>
-          <w:sz w:val="16"/>
-        </w:rPr>
-        <w:t>/head_pose_estimation.prototxt</w:t>
-      </w:r>
-    </w:p>
-    <w:p>
-      <w:pPr>
+        <w:t>’, please use following command:</w:t>
+      </w:r>
+    </w:p>
+    <w:p>
+      <w:pPr>
+        <w:ind w:left="1440"/>
+        <w:rPr>
+          <w:i/>
+          <w:sz w:val="16"/>
+        </w:rPr>
+      </w:pPr>
+      <w:proofErr w:type="spellStart"/>
+      <w:proofErr w:type="gramStart"/>
+      <w:r>
+        <w:rPr>
+          <w:i/>
+          <w:sz w:val="16"/>
+        </w:rPr>
+        <w:t>wget</w:t>
+      </w:r>
+      <w:proofErr w:type="spellEnd"/>
+      <w:proofErr w:type="gramEnd"/>
+      <w:r>
+        <w:rPr>
+          <w:i/>
+          <w:sz w:val="16"/>
+        </w:rPr>
+        <w:t xml:space="preserve"> https://raw.githubusercontent.com/Ascend-Huawei/models/master/computer_vision/object_detect/head_pose_estimation/head_pose_estimation.prototxt</w:t>
+      </w:r>
+    </w:p>
+    <w:p>
+      <w:pPr>
+        <w:ind w:left="720"/>
         <w:rPr>
           <w:rFonts w:eastAsiaTheme="minorEastAsia"/>
           <w:sz w:val="16"/>
@@ -758,52 +1087,296 @@
           <w:sz w:val="16"/>
           <w:lang w:eastAsia="zh-CN"/>
         </w:rPr>
-        <w:t>Execute the following command from your project directory 'head_pose_estimation/src' to convert the pre-trained model for head pose estimation to offline model (.om) format:</w:t>
-      </w:r>
-    </w:p>
-    <w:p>
-      <w:pPr>
-        <w:rPr>
-          <w:i/>
-          <w:sz w:val="16"/>
-        </w:rPr>
-      </w:pPr>
-      <w:r>
-        <w:rPr>
-          <w:i/>
-          <w:sz w:val="16"/>
-        </w:rPr>
-        <w:t>atc --output_type=FP32 --input_shape="data:1,3,224,224" --weight="head_pose_estimation.caffemodel" --input_format=NCHW --output="head_pose_estimation"</w:t>
-      </w:r>
-      <w:r>
-        <w:rPr>
-          <w:i/>
+        <w:t>Then, e</w:t>
+      </w:r>
+      <w:r>
+        <w:rPr>
+          <w:rFonts w:eastAsiaTheme="minorEastAsia"/>
+          <w:sz w:val="16"/>
+          <w:lang w:eastAsia="zh-CN"/>
+        </w:rPr>
+        <w:t>xecute the following command from your project directory '</w:t>
+      </w:r>
+      <w:proofErr w:type="spellStart"/>
+      <w:r>
+        <w:rPr>
+          <w:rFonts w:eastAsiaTheme="minorEastAsia"/>
+          <w:sz w:val="16"/>
+          <w:lang w:eastAsia="zh-CN"/>
+        </w:rPr>
+        <w:t>head_pose_estimation</w:t>
+      </w:r>
+      <w:proofErr w:type="spellEnd"/>
+      <w:r>
+        <w:rPr>
+          <w:rFonts w:eastAsiaTheme="minorEastAsia"/>
+          <w:sz w:val="16"/>
+          <w:lang w:eastAsia="zh-CN"/>
+        </w:rPr>
+        <w:t>/</w:t>
+      </w:r>
+      <w:proofErr w:type="spellStart"/>
+      <w:r>
+        <w:rPr>
+          <w:rFonts w:eastAsiaTheme="minorEastAsia"/>
+          <w:sz w:val="16"/>
+          <w:lang w:eastAsia="zh-CN"/>
+        </w:rPr>
+        <w:t>src</w:t>
+      </w:r>
+      <w:proofErr w:type="spellEnd"/>
+      <w:r>
+        <w:rPr>
+          <w:rFonts w:eastAsiaTheme="minorEastAsia"/>
+          <w:sz w:val="16"/>
+          <w:lang w:eastAsia="zh-CN"/>
+        </w:rPr>
+        <w:t>' to convert the pre-trained model for head pose estimation to offline model (.om) format:</w:t>
+      </w:r>
+    </w:p>
+    <w:p>
+      <w:pPr>
+        <w:ind w:left="720"/>
+        <w:rPr>
+          <w:i/>
+          <w:sz w:val="16"/>
+        </w:rPr>
+      </w:pPr>
+      <w:proofErr w:type="spellStart"/>
+      <w:proofErr w:type="gramStart"/>
+      <w:r>
+        <w:rPr>
+          <w:i/>
+          <w:sz w:val="16"/>
+        </w:rPr>
+        <w:lastRenderedPageBreak/>
+        <w:t>atc</w:t>
+      </w:r>
+      <w:proofErr w:type="spellEnd"/>
+      <w:proofErr w:type="gramEnd"/>
+      <w:r>
+        <w:rPr>
+          <w:i/>
+          <w:sz w:val="16"/>
+        </w:rPr>
+        <w:t xml:space="preserve"> --framework=0</w:t>
+      </w:r>
+      <w:r>
+        <w:rPr>
+          <w:i/>
+          <w:sz w:val="16"/>
+        </w:rPr>
+        <w:t xml:space="preserve"> </w:t>
+      </w:r>
+      <w:r>
+        <w:rPr>
+          <w:i/>
+          <w:sz w:val="16"/>
+        </w:rPr>
+        <w:t>--model="</w:t>
+      </w:r>
+      <w:proofErr w:type="spellStart"/>
+      <w:r>
+        <w:rPr>
+          <w:i/>
+          <w:sz w:val="16"/>
+        </w:rPr>
+        <w:t>head_pose_estimation.prototxt</w:t>
+      </w:r>
+      <w:proofErr w:type="spellEnd"/>
+      <w:r>
+        <w:rPr>
+          <w:i/>
+          <w:sz w:val="16"/>
+        </w:rPr>
+        <w:t>"</w:t>
+      </w:r>
+      <w:r>
+        <w:rPr>
+          <w:i/>
+          <w:sz w:val="16"/>
+        </w:rPr>
+        <w:t xml:space="preserve"> </w:t>
+      </w:r>
+      <w:r>
+        <w:rPr>
+          <w:i/>
+          <w:sz w:val="16"/>
+        </w:rPr>
+        <w:t xml:space="preserve"> --weight="</w:t>
+      </w:r>
+      <w:proofErr w:type="spellStart"/>
+      <w:r>
+        <w:rPr>
+          <w:i/>
+          <w:sz w:val="16"/>
+        </w:rPr>
+        <w:t>head_pose_estimation.caffemodel</w:t>
+      </w:r>
+      <w:proofErr w:type="spellEnd"/>
+      <w:r>
+        <w:rPr>
+          <w:i/>
+          <w:sz w:val="16"/>
+        </w:rPr>
+        <w:t>" --</w:t>
+      </w:r>
+      <w:proofErr w:type="spellStart"/>
+      <w:r>
+        <w:rPr>
+          <w:i/>
+          <w:sz w:val="16"/>
+        </w:rPr>
+        <w:t>input_shape</w:t>
+      </w:r>
+      <w:proofErr w:type="spellEnd"/>
+      <w:r>
+        <w:rPr>
+          <w:i/>
+          <w:sz w:val="16"/>
+        </w:rPr>
+        <w:t>="data:1,3,224,224"</w:t>
+      </w:r>
+      <w:r>
+        <w:rPr>
+          <w:i/>
+          <w:sz w:val="16"/>
+        </w:rPr>
+        <w:t xml:space="preserve"> </w:t>
+      </w:r>
+      <w:r>
+        <w:rPr>
+          <w:i/>
+          <w:sz w:val="16"/>
+        </w:rPr>
+        <w:t>--</w:t>
+      </w:r>
+      <w:proofErr w:type="spellStart"/>
+      <w:r>
+        <w:rPr>
+          <w:i/>
+          <w:sz w:val="16"/>
+        </w:rPr>
+        <w:t>input_format</w:t>
+      </w:r>
+      <w:proofErr w:type="spellEnd"/>
+      <w:r>
+        <w:rPr>
+          <w:i/>
+          <w:sz w:val="16"/>
+        </w:rPr>
+        <w:t>=NCHW --output="</w:t>
+      </w:r>
+      <w:proofErr w:type="spellStart"/>
+      <w:r>
+        <w:rPr>
+          <w:i/>
+          <w:sz w:val="16"/>
+        </w:rPr>
+        <w:t>head_pose_estimation</w:t>
+      </w:r>
+      <w:proofErr w:type="spellEnd"/>
+      <w:r>
+        <w:rPr>
+          <w:i/>
+          <w:sz w:val="16"/>
+        </w:rPr>
+        <w:t>"  --</w:t>
+      </w:r>
+      <w:proofErr w:type="spellStart"/>
+      <w:r>
+        <w:rPr>
+          <w:i/>
+          <w:sz w:val="16"/>
+        </w:rPr>
+        <w:t>output_type</w:t>
+      </w:r>
+      <w:proofErr w:type="spellEnd"/>
+      <w:r>
+        <w:rPr>
+          <w:i/>
+          <w:sz w:val="16"/>
+        </w:rPr>
+        <w:t>=FP32</w:t>
+      </w:r>
+      <w:r>
+        <w:rPr>
+          <w:i/>
+          <w:sz w:val="16"/>
+        </w:rPr>
+        <w:t xml:space="preserve"> </w:t>
+      </w:r>
+      <w:r>
+        <w:rPr>
+          <w:i/>
+          <w:sz w:val="16"/>
+        </w:rPr>
+        <w:t>--</w:t>
+      </w:r>
+      <w:proofErr w:type="spellStart"/>
+      <w:r>
+        <w:rPr>
+          <w:i/>
+          <w:sz w:val="16"/>
+        </w:rPr>
+        <w:t>soc_version</w:t>
+      </w:r>
+      <w:proofErr w:type="spellEnd"/>
+      <w:r>
+        <w:rPr>
+          <w:i/>
+          <w:sz w:val="16"/>
+        </w:rPr>
+        <w:t xml:space="preserve">=Ascend310  </w:t>
+      </w:r>
+    </w:p>
+    <w:p>
+      <w:pPr>
+        <w:rPr>
+          <w:sz w:val="16"/>
+        </w:rPr>
+      </w:pPr>
+      <w:r>
+        <w:rPr>
+          <w:b/>
           <w:sz w:val="16"/>
         </w:rPr>
         <w:t xml:space="preserve">  </w:t>
       </w:r>
       <w:r>
         <w:rPr>
-          <w:i/>
-          <w:sz w:val="16"/>
-        </w:rPr>
-        <w:t>--soc_version=Ascend310 --framework=0 --save_original_model=false --model="</w:t>
-      </w:r>
-      <w:r>
-        <w:rPr>
-          <w:i/>
-          <w:sz w:val="16"/>
-        </w:rPr>
-        <w:t>head_pose_estimation.prototxt"</w:t>
-      </w:r>
-    </w:p>
-    <w:p>
-      <w:pPr>
-        <w:rPr>
-          <w:i/>
-          <w:sz w:val="16"/>
-        </w:rPr>
-      </w:pPr>
+          <w:b/>
+          <w:sz w:val="16"/>
+        </w:rPr>
+        <w:t>NOTE</w:t>
+      </w:r>
+      <w:r>
+        <w:rPr>
+          <w:sz w:val="16"/>
+        </w:rPr>
+        <w:t>: If the model conversion</w:t>
+      </w:r>
+      <w:r>
+        <w:rPr>
+          <w:sz w:val="16"/>
+        </w:rPr>
+        <w:t xml:space="preserve"> process</w:t>
+      </w:r>
+      <w:r>
+        <w:rPr>
+          <w:sz w:val="16"/>
+        </w:rPr>
+        <w:t xml:space="preserve"> fails, please download the offline model directly from the following link: </w:t>
+      </w:r>
+      <w:hyperlink r:id="rId11" w:history="1">
+        <w:r>
+          <w:rPr>
+            <w:rStyle w:val="Hyperlink"/>
+            <w:sz w:val="16"/>
+          </w:rPr>
+          <w:t>Google Drive</w:t>
+        </w:r>
+      </w:hyperlink>
     </w:p>
     <w:p>
       <w:pPr>
@@ -841,25 +1414,76 @@
       <w:pPr>
         <w:pStyle w:val="ListParagraph"/>
         <w:ind w:left="360"/>
-        <w:rPr>
-          <w:sz w:val="16"/>
-        </w:rPr>
-      </w:pPr>
-      <w:r>
-        <w:rPr>
-          <w:sz w:val="16"/>
-        </w:rPr>
-        <w:t>Fill in the</w:t>
-      </w:r>
-      <w:r>
-        <w:rPr>
-          <w:sz w:val="16"/>
-        </w:rPr>
-        <w:t xml:space="preserve"> missing</w:t>
-      </w:r>
-      <w:r>
-        <w:rPr>
-          <w:sz w:val="16"/>
+      </w:pPr>
+      <w:r>
+        <w:rPr>
+          <w:sz w:val="16"/>
+        </w:rPr>
+        <w:t>Fill in the missing lines of code, according to the instruction provided in comments. You will need to complete each of the 5 steps, explained in the comments</w:t>
+      </w:r>
+      <w:r>
+        <w:rPr>
+          <w:sz w:val="16"/>
+        </w:rPr>
+        <w:t>. Pu</w:t>
+      </w:r>
+      <w:bookmarkStart w:id="0" w:name="_GoBack"/>
+      <w:bookmarkEnd w:id="0"/>
+      <w:r>
+        <w:rPr>
+          <w:sz w:val="16"/>
+        </w:rPr>
+        <w:t>t your code where you find the comment ‘</w:t>
+      </w:r>
+      <w:r>
+        <w:t xml:space="preserve">### </w:t>
+      </w:r>
+      <w:proofErr w:type="gramStart"/>
+      <w:r>
+        <w:t>Your</w:t>
+      </w:r>
+      <w:proofErr w:type="gramEnd"/>
+      <w:r>
+        <w:t xml:space="preserve"> code here </w:t>
+      </w:r>
+      <w:r>
+        <w:t xml:space="preserve">… </w:t>
+      </w:r>
+      <w:r>
+        <w:t>###</w:t>
+      </w:r>
+      <w:r>
+        <w:t>’</w:t>
+      </w:r>
+    </w:p>
+    <w:p>
+      <w:pPr>
+        <w:pStyle w:val="ListParagraph"/>
+        <w:ind w:left="360"/>
+        <w:rPr>
+          <w:b/>
+          <w:sz w:val="14"/>
+        </w:rPr>
+      </w:pPr>
+    </w:p>
+    <w:p>
+      <w:pPr>
+        <w:pStyle w:val="ListParagraph"/>
+        <w:ind w:left="360"/>
+        <w:rPr>
+          <w:sz w:val="16"/>
+        </w:rPr>
+      </w:pPr>
+      <w:r>
+        <w:rPr>
+          <w:b/>
+          <w:sz w:val="16"/>
+        </w:rPr>
+        <w:t>Step 1:</w:t>
+      </w:r>
+      <w:r>
+        <w:rPr>
+          <w:sz w:val="14"/>
         </w:rPr>
         <w:t xml:space="preserve"> </w:t>
       </w:r>
@@ -867,19 +1491,7 @@
         <w:rPr>
           <w:sz w:val="16"/>
         </w:rPr>
-        <w:t>lines of code</w:t>
-      </w:r>
-      <w:r>
-        <w:rPr>
-          <w:sz w:val="16"/>
-        </w:rPr>
-        <w:t xml:space="preserve">, according to the instruction provided in comments. </w:t>
-      </w:r>
-      <w:r>
-        <w:rPr>
-          <w:sz w:val="16"/>
-        </w:rPr>
-        <w:t>You will need to complete each of the 5 steps, explained in the comments and indicated by the comment:</w:t>
+        <w:t>Initialize ACL and ACL Runtime</w:t>
       </w:r>
     </w:p>
     <w:p>
@@ -887,23 +1499,21 @@
         <w:pStyle w:val="ListParagraph"/>
         <w:ind w:left="360"/>
         <w:rPr>
-          <w:b/>
-          <w:sz w:val="14"/>
-        </w:rPr>
-      </w:pPr>
-      <w:r>
-        <w:rPr>
-          <w:b/>
-          <w:sz w:val="14"/>
-        </w:rPr>
-        <w:t xml:space="preserve">### Your code here </w:t>
-      </w:r>
-      <w:r>
-        <w:rPr>
-          <w:b/>
-          <w:sz w:val="14"/>
-        </w:rPr>
-        <w:t>###</w:t>
+          <w:sz w:val="16"/>
+        </w:rPr>
+      </w:pPr>
+      <w:r>
+        <w:rPr>
+          <w:b/>
+          <w:sz w:val="16"/>
+        </w:rPr>
+        <w:t xml:space="preserve">Step 2: </w:t>
+      </w:r>
+      <w:r>
+        <w:rPr>
+          <w:sz w:val="16"/>
+        </w:rPr>
+        <w:t>Load the model for face detection and head pose estimation</w:t>
       </w:r>
     </w:p>
     <w:p>
@@ -911,10 +1521,44 @@
         <w:pStyle w:val="ListParagraph"/>
         <w:ind w:left="360"/>
         <w:rPr>
-          <w:b/>
-          <w:sz w:val="14"/>
-        </w:rPr>
-      </w:pPr>
+          <w:sz w:val="16"/>
+        </w:rPr>
+      </w:pPr>
+      <w:r>
+        <w:rPr>
+          <w:b/>
+          <w:sz w:val="16"/>
+        </w:rPr>
+        <w:t>Step 3:</w:t>
+      </w:r>
+      <w:r>
+        <w:rPr>
+          <w:sz w:val="16"/>
+        </w:rPr>
+        <w:t xml:space="preserve"> Performing inference: call the </w:t>
+      </w:r>
+      <w:proofErr w:type="gramStart"/>
+      <w:r>
+        <w:rPr>
+          <w:i/>
+          <w:sz w:val="16"/>
+        </w:rPr>
+        <w:t>execute(</w:t>
+      </w:r>
+      <w:proofErr w:type="gramEnd"/>
+      <w:r>
+        <w:rPr>
+          <w:i/>
+          <w:sz w:val="16"/>
+        </w:rPr>
+        <w:t>)</w:t>
+      </w:r>
+      <w:r>
+        <w:rPr>
+          <w:sz w:val="16"/>
+        </w:rPr>
+        <w:t xml:space="preserve"> method for face detection inference.</w:t>
+      </w:r>
     </w:p>
     <w:p>
       <w:pPr>
@@ -929,26 +1573,35 @@
           <w:b/>
           <w:sz w:val="16"/>
         </w:rPr>
-        <w:t>Step 1</w:t>
-      </w:r>
-      <w:r>
-        <w:rPr>
-          <w:b/>
-          <w:sz w:val="16"/>
-        </w:rPr>
-        <w:t>:</w:t>
-      </w:r>
-      <w:r>
-        <w:rPr>
-          <w:sz w:val="14"/>
-        </w:rPr>
-        <w:t xml:space="preserve"> </w:t>
-      </w:r>
-      <w:r>
-        <w:rPr>
-          <w:sz w:val="16"/>
-        </w:rPr>
-        <w:t>Initialize ACL and ACL Runtime</w:t>
+        <w:t>Step 4:</w:t>
+      </w:r>
+      <w:r>
+        <w:rPr>
+          <w:sz w:val="16"/>
+        </w:rPr>
+        <w:t xml:space="preserve"> Performing inference: call the </w:t>
+      </w:r>
+      <w:proofErr w:type="gramStart"/>
+      <w:r>
+        <w:rPr>
+          <w:i/>
+          <w:sz w:val="16"/>
+        </w:rPr>
+        <w:t>execute(</w:t>
+      </w:r>
+      <w:proofErr w:type="gramEnd"/>
+      <w:r>
+        <w:rPr>
+          <w:i/>
+          <w:sz w:val="16"/>
+        </w:rPr>
+        <w:t>)</w:t>
+      </w:r>
+      <w:r>
+        <w:rPr>
+          <w:sz w:val="16"/>
+        </w:rPr>
+        <w:t xml:space="preserve"> method for head pose inference.</w:t>
       </w:r>
     </w:p>
     <w:p>
@@ -956,22 +1609,10 @@
         <w:pStyle w:val="ListParagraph"/>
         <w:ind w:left="360"/>
         <w:rPr>
-          <w:sz w:val="16"/>
-        </w:rPr>
-      </w:pPr>
-      <w:r>
-        <w:rPr>
-          <w:b/>
-          <w:sz w:val="16"/>
-        </w:rPr>
-        <w:t xml:space="preserve">Step 2: </w:t>
-      </w:r>
-      <w:r>
-        <w:rPr>
-          <w:sz w:val="16"/>
-        </w:rPr>
-        <w:t>Load the model for face detection and head pose estimation</w:t>
-      </w:r>
+          <w:b/>
+          <w:sz w:val="16"/>
+        </w:rPr>
+      </w:pPr>
     </w:p>
     <w:p>
       <w:pPr>
@@ -983,86 +1624,6 @@
       </w:pPr>
       <w:r>
         <w:rPr>
-          <w:b/>
-          <w:sz w:val="16"/>
-        </w:rPr>
-        <w:t>Step 3:</w:t>
-      </w:r>
-      <w:r>
-        <w:rPr>
-          <w:sz w:val="16"/>
-        </w:rPr>
-        <w:t xml:space="preserve"> Performing inference: call the </w:t>
-      </w:r>
-      <w:r>
-        <w:rPr>
-          <w:i/>
-          <w:sz w:val="16"/>
-        </w:rPr>
-        <w:t>execute()</w:t>
-      </w:r>
-      <w:r>
-        <w:rPr>
-          <w:sz w:val="16"/>
-        </w:rPr>
-        <w:t xml:space="preserve"> method for face detection inference.</w:t>
-      </w:r>
-    </w:p>
-    <w:p>
-      <w:pPr>
-        <w:pStyle w:val="ListParagraph"/>
-        <w:ind w:left="360"/>
-        <w:rPr>
-          <w:sz w:val="16"/>
-        </w:rPr>
-      </w:pPr>
-      <w:r>
-        <w:rPr>
-          <w:b/>
-          <w:sz w:val="16"/>
-        </w:rPr>
-        <w:t>Step 4:</w:t>
-      </w:r>
-      <w:r>
-        <w:rPr>
-          <w:sz w:val="16"/>
-        </w:rPr>
-        <w:t xml:space="preserve"> Performing inference: call the </w:t>
-      </w:r>
-      <w:r>
-        <w:rPr>
-          <w:i/>
-          <w:sz w:val="16"/>
-        </w:rPr>
-        <w:t>execute()</w:t>
-      </w:r>
-      <w:r>
-        <w:rPr>
-          <w:sz w:val="16"/>
-        </w:rPr>
-        <w:t xml:space="preserve"> method for head pose inference.</w:t>
-      </w:r>
-    </w:p>
-    <w:p>
-      <w:pPr>
-        <w:pStyle w:val="ListParagraph"/>
-        <w:ind w:left="360"/>
-        <w:rPr>
-          <w:b/>
-          <w:sz w:val="16"/>
-        </w:rPr>
-      </w:pPr>
-    </w:p>
-    <w:p>
-      <w:pPr>
-        <w:pStyle w:val="ListParagraph"/>
-        <w:ind w:left="360"/>
-        <w:rPr>
-          <w:sz w:val="16"/>
-        </w:rPr>
-      </w:pPr>
-      <w:r>
-        <w:rPr>
           <w:sz w:val="16"/>
         </w:rPr>
         <w:t>[</w:t>
@@ -1078,13 +1639,7 @@
         <w:rPr>
           <w:sz w:val="16"/>
         </w:rPr>
-        <w:t xml:space="preserve"> for step 1, 2, 3, 4: You may refer to the sample code in the image classification project, to learn how to us</w:t>
-      </w:r>
-      <w:r>
-        <w:rPr>
-          <w:sz w:val="16"/>
-        </w:rPr>
-        <w:t xml:space="preserve">e the required APIs in the code: </w:t>
+        <w:t xml:space="preserve"> for step 1, 2, 3, 4: You may refer to the sample code in the image classification project, to learn how to use the required APIs in the code: </w:t>
       </w:r>
       <w:hyperlink r:id="rId12" w:history="1">
         <w:r>
@@ -1124,37 +1679,114 @@
           <w:b/>
           <w:sz w:val="16"/>
         </w:rPr>
-        <w:t xml:space="preserve">Step 5: </w:t>
-      </w:r>
-      <w:r>
-        <w:rPr>
-          <w:sz w:val="16"/>
-        </w:rPr>
-        <w:t xml:space="preserve">Complete the code blocks in function </w:t>
-      </w:r>
-      <w:r>
-        <w:rPr>
-          <w:i/>
-          <w:sz w:val="16"/>
-        </w:rPr>
-        <w:t>‘head_status_get()’</w:t>
-      </w:r>
-      <w:r>
-        <w:rPr>
-          <w:sz w:val="16"/>
-        </w:rPr>
-        <w:t xml:space="preserve"> by assigning the correct viewing direction (‘left’, ‘right’, ‘swing left’, ‘swing right’) to the variable ‘head_pose’ by analyzing the predicted angle values.</w:t>
-      </w:r>
-      <w:r>
-        <w:rPr>
+        <w:t>Step 5:</w:t>
+      </w:r>
+      <w:r>
+        <w:rPr>
+          <w:b/>
           <w:sz w:val="16"/>
         </w:rPr>
         <w:t xml:space="preserve"> </w:t>
       </w:r>
-    </w:p>
-    <w:p>
-      <w:pPr>
-        <w:pStyle w:val="ListParagraph"/>
+      <w:r>
+        <w:rPr>
+          <w:sz w:val="16"/>
+        </w:rPr>
+        <w:t xml:space="preserve">Based on the estimated (pitch, yaw, </w:t>
+      </w:r>
+      <w:proofErr w:type="gramStart"/>
+      <w:r>
+        <w:rPr>
+          <w:sz w:val="16"/>
+        </w:rPr>
+        <w:t>roll</w:t>
+      </w:r>
+      <w:proofErr w:type="gramEnd"/>
+      <w:r>
+        <w:rPr>
+          <w:sz w:val="16"/>
+        </w:rPr>
+        <w:t xml:space="preserve">) angles, </w:t>
+      </w:r>
+      <w:r>
+        <w:rPr>
+          <w:sz w:val="16"/>
+        </w:rPr>
+        <w:t xml:space="preserve">determine the viewing direction: </w:t>
+      </w:r>
+    </w:p>
+    <w:p>
+      <w:pPr>
+        <w:pStyle w:val="ListParagraph"/>
+        <w:rPr>
+          <w:sz w:val="16"/>
+        </w:rPr>
+      </w:pPr>
+      <w:r>
+        <w:rPr>
+          <w:sz w:val="16"/>
+        </w:rPr>
+        <w:t>‘Straight Ahead’: pitch, yaw and roll angles lie in certain ranges</w:t>
+      </w:r>
+    </w:p>
+    <w:p>
+      <w:pPr>
+        <w:pStyle w:val="ListParagraph"/>
+        <w:rPr>
+          <w:sz w:val="16"/>
+        </w:rPr>
+      </w:pPr>
+      <w:r>
+        <w:rPr>
+          <w:sz w:val="16"/>
+        </w:rPr>
+        <w:t>‘Up’ or ‘</w:t>
+      </w:r>
+      <w:proofErr w:type="gramStart"/>
+      <w:r>
+        <w:rPr>
+          <w:sz w:val="16"/>
+        </w:rPr>
+        <w:t>Down</w:t>
+      </w:r>
+      <w:proofErr w:type="gramEnd"/>
+      <w:r>
+        <w:rPr>
+          <w:sz w:val="16"/>
+        </w:rPr>
+        <w:t>’:    pitch angle is out of the range</w:t>
+      </w:r>
+    </w:p>
+    <w:p>
+      <w:pPr>
+        <w:pStyle w:val="ListParagraph"/>
+        <w:rPr>
+          <w:sz w:val="16"/>
+        </w:rPr>
+      </w:pPr>
+      <w:r>
+        <w:rPr>
+          <w:sz w:val="16"/>
+        </w:rPr>
+        <w:t>‘Left’ or ‘Right’:   yaw angle is out of the range</w:t>
+      </w:r>
+    </w:p>
+    <w:p>
+      <w:pPr>
+        <w:pStyle w:val="ListParagraph"/>
+        <w:rPr>
+          <w:sz w:val="16"/>
+        </w:rPr>
+      </w:pPr>
+      <w:r>
+        <w:rPr>
+          <w:sz w:val="16"/>
+        </w:rPr>
+        <w:t>‘Swing Left’ or ‘Swing Right’: roll angle is out of the range</w:t>
+      </w:r>
+    </w:p>
+    <w:p>
+      <w:pPr>
         <w:ind w:left="360"/>
         <w:rPr>
           <w:sz w:val="16"/>
@@ -1164,52 +1796,409 @@
         <w:rPr>
           <w:sz w:val="16"/>
         </w:rPr>
-        <w:t xml:space="preserve">If the angles don’t lie within specified ranges, assign the </w:t>
-      </w:r>
-      <w:r>
-        <w:rPr>
-          <w:i/>
-          <w:sz w:val="16"/>
-        </w:rPr>
-        <w:t xml:space="preserve">‘fg_pitch’, ‘fg_yaw’ </w:t>
-      </w:r>
-      <w:r>
-        <w:rPr>
-          <w:sz w:val="16"/>
-        </w:rPr>
-        <w:t>and</w:t>
-      </w:r>
-      <w:r>
-        <w:rPr>
-          <w:i/>
-          <w:sz w:val="16"/>
-        </w:rPr>
-        <w:t xml:space="preserve"> ‘fg_roll’</w:t>
-      </w:r>
-      <w:r>
-        <w:rPr>
-          <w:sz w:val="16"/>
-        </w:rPr>
-        <w:t xml:space="preserve"> variables to boolean ‘</w:t>
-      </w:r>
-      <w:r>
-        <w:rPr>
-          <w:i/>
-          <w:sz w:val="16"/>
-        </w:rPr>
-        <w:t>False’</w:t>
-      </w:r>
-      <w:r>
-        <w:rPr>
-          <w:sz w:val="16"/>
+        <w:t xml:space="preserve">Your task in </w:t>
+      </w:r>
+      <w:r>
+        <w:rPr>
+          <w:rFonts w:eastAsiaTheme="minorEastAsia"/>
+          <w:b/>
+          <w:sz w:val="16"/>
+          <w:lang w:eastAsia="zh-CN"/>
+        </w:rPr>
+        <w:t>Step 5</w:t>
+      </w:r>
+      <w:r>
+        <w:rPr>
+          <w:sz w:val="16"/>
+        </w:rPr>
+        <w:t xml:space="preserve"> is to figure out the </w:t>
+      </w:r>
+      <w:r>
+        <w:rPr>
+          <w:rFonts w:eastAsiaTheme="minorEastAsia"/>
+          <w:b/>
+          <w:sz w:val="16"/>
+          <w:lang w:eastAsia="zh-CN"/>
+        </w:rPr>
+        <w:t>values for the ranges</w:t>
+      </w:r>
+      <w:r>
+        <w:rPr>
+          <w:sz w:val="16"/>
+        </w:rPr>
+        <w:t xml:space="preserve"> by </w:t>
+      </w:r>
+      <w:r>
+        <w:rPr>
+          <w:rFonts w:eastAsiaTheme="minorEastAsia"/>
+          <w:sz w:val="16"/>
+          <w:u w:val="single"/>
+          <w:lang w:eastAsia="zh-CN"/>
+        </w:rPr>
+        <w:t>testing on the provided image</w:t>
+      </w:r>
+      <w:r>
+        <w:rPr>
+          <w:rFonts w:eastAsiaTheme="minorEastAsia"/>
+          <w:sz w:val="16"/>
+          <w:u w:val="single"/>
+          <w:lang w:eastAsia="zh-CN"/>
+        </w:rPr>
+        <w:t>s</w:t>
+      </w:r>
+      <w:r>
+        <w:rPr>
+          <w:rFonts w:eastAsiaTheme="minorEastAsia"/>
+          <w:sz w:val="16"/>
+          <w:lang w:eastAsia="zh-CN"/>
+        </w:rPr>
+        <w:t xml:space="preserve"> in</w:t>
+      </w:r>
+      <w:r>
+        <w:rPr>
+          <w:sz w:val="16"/>
+        </w:rPr>
+        <w:t xml:space="preserve"> </w:t>
+      </w:r>
+      <w:r>
+        <w:rPr>
+          <w:sz w:val="16"/>
+        </w:rPr>
+        <w:t>'</w:t>
+      </w:r>
+      <w:proofErr w:type="spellStart"/>
+      <w:r>
+        <w:rPr>
+          <w:sz w:val="16"/>
+        </w:rPr>
+        <w:t>head_pose_estimation</w:t>
+      </w:r>
+      <w:proofErr w:type="spellEnd"/>
+      <w:r>
+        <w:rPr>
+          <w:sz w:val="16"/>
+        </w:rPr>
+        <w:t>/</w:t>
+      </w:r>
+      <w:proofErr w:type="spellStart"/>
+      <w:r>
+        <w:rPr>
+          <w:sz w:val="16"/>
+        </w:rPr>
+        <w:t>src</w:t>
+      </w:r>
+      <w:proofErr w:type="spellEnd"/>
+      <w:r>
+        <w:rPr>
+          <w:sz w:val="16"/>
+        </w:rPr>
+        <w:t>'</w:t>
+      </w:r>
+      <w:r>
+        <w:rPr>
+          <w:sz w:val="16"/>
+        </w:rPr>
+        <w:t xml:space="preserve"> (face1.jpeg, head_bend.jpeg, head_tilt.jpeg, head_upward.jpeg, test_human.jpg) and</w:t>
+      </w:r>
+      <w:r>
+        <w:rPr>
+          <w:rFonts w:eastAsiaTheme="minorEastAsia"/>
+          <w:sz w:val="16"/>
+          <w:lang w:eastAsia="zh-CN"/>
+        </w:rPr>
+        <w:t xml:space="preserve"> </w:t>
+      </w:r>
+      <w:r>
+        <w:rPr>
+          <w:sz w:val="16"/>
+        </w:rPr>
+        <w:t>c</w:t>
+      </w:r>
+      <w:r>
+        <w:rPr>
+          <w:rFonts w:eastAsiaTheme="minorEastAsia"/>
+          <w:sz w:val="16"/>
+          <w:lang w:eastAsia="zh-CN"/>
+        </w:rPr>
+        <w:t xml:space="preserve">omplete the code blocks in function </w:t>
+      </w:r>
+      <w:r>
+        <w:rPr>
+          <w:rFonts w:eastAsiaTheme="minorEastAsia"/>
+          <w:i/>
+          <w:sz w:val="16"/>
+          <w:lang w:eastAsia="zh-CN"/>
+        </w:rPr>
+        <w:t>‘</w:t>
+      </w:r>
+      <w:proofErr w:type="spellStart"/>
+      <w:r>
+        <w:rPr>
+          <w:rFonts w:eastAsiaTheme="minorEastAsia"/>
+          <w:i/>
+          <w:sz w:val="16"/>
+          <w:lang w:eastAsia="zh-CN"/>
+        </w:rPr>
+        <w:t>head_status_</w:t>
+      </w:r>
+      <w:proofErr w:type="gramStart"/>
+      <w:r>
+        <w:rPr>
+          <w:rFonts w:eastAsiaTheme="minorEastAsia"/>
+          <w:i/>
+          <w:sz w:val="16"/>
+          <w:lang w:eastAsia="zh-CN"/>
+        </w:rPr>
+        <w:t>get</w:t>
+      </w:r>
+      <w:proofErr w:type="spellEnd"/>
+      <w:r>
+        <w:rPr>
+          <w:rFonts w:eastAsiaTheme="minorEastAsia"/>
+          <w:i/>
+          <w:sz w:val="16"/>
+          <w:lang w:eastAsia="zh-CN"/>
+        </w:rPr>
+        <w:t>(</w:t>
+      </w:r>
+      <w:proofErr w:type="gramEnd"/>
+      <w:r>
+        <w:rPr>
+          <w:rFonts w:eastAsiaTheme="minorEastAsia"/>
+          <w:i/>
+          <w:sz w:val="16"/>
+          <w:lang w:eastAsia="zh-CN"/>
+        </w:rPr>
+        <w:t>)’</w:t>
+      </w:r>
+      <w:r>
+        <w:rPr>
+          <w:rFonts w:eastAsiaTheme="minorEastAsia"/>
+          <w:sz w:val="16"/>
+          <w:lang w:eastAsia="zh-CN"/>
+        </w:rPr>
+        <w:t xml:space="preserve"> by assigning the viewing direction (‘</w:t>
+      </w:r>
+      <w:r>
+        <w:rPr>
+          <w:rFonts w:eastAsiaTheme="minorEastAsia"/>
+          <w:sz w:val="16"/>
+          <w:lang w:eastAsia="zh-CN"/>
+        </w:rPr>
+        <w:t>L</w:t>
+      </w:r>
+      <w:r>
+        <w:rPr>
+          <w:rFonts w:eastAsiaTheme="minorEastAsia"/>
+          <w:sz w:val="16"/>
+          <w:lang w:eastAsia="zh-CN"/>
+        </w:rPr>
+        <w:t>eft’, ‘</w:t>
+      </w:r>
+      <w:r>
+        <w:rPr>
+          <w:rFonts w:eastAsiaTheme="minorEastAsia"/>
+          <w:sz w:val="16"/>
+          <w:lang w:eastAsia="zh-CN"/>
+        </w:rPr>
+        <w:t>R</w:t>
+      </w:r>
+      <w:r>
+        <w:rPr>
+          <w:rFonts w:eastAsiaTheme="minorEastAsia"/>
+          <w:sz w:val="16"/>
+          <w:lang w:eastAsia="zh-CN"/>
+        </w:rPr>
+        <w:t>ight’, ‘</w:t>
+      </w:r>
+      <w:r>
+        <w:rPr>
+          <w:rFonts w:eastAsiaTheme="minorEastAsia"/>
+          <w:sz w:val="16"/>
+          <w:lang w:eastAsia="zh-CN"/>
+        </w:rPr>
+        <w:t>S</w:t>
+      </w:r>
+      <w:r>
+        <w:rPr>
+          <w:rFonts w:eastAsiaTheme="minorEastAsia"/>
+          <w:sz w:val="16"/>
+          <w:lang w:eastAsia="zh-CN"/>
+        </w:rPr>
+        <w:t xml:space="preserve">wing </w:t>
+      </w:r>
+      <w:r>
+        <w:rPr>
+          <w:rFonts w:eastAsiaTheme="minorEastAsia"/>
+          <w:sz w:val="16"/>
+          <w:lang w:eastAsia="zh-CN"/>
+        </w:rPr>
+        <w:t>L</w:t>
+      </w:r>
+      <w:r>
+        <w:rPr>
+          <w:rFonts w:eastAsiaTheme="minorEastAsia"/>
+          <w:sz w:val="16"/>
+          <w:lang w:eastAsia="zh-CN"/>
+        </w:rPr>
+        <w:t>eft’, ‘</w:t>
+      </w:r>
+      <w:r>
+        <w:rPr>
+          <w:rFonts w:eastAsiaTheme="minorEastAsia"/>
+          <w:sz w:val="16"/>
+          <w:lang w:eastAsia="zh-CN"/>
+        </w:rPr>
+        <w:t>S</w:t>
+      </w:r>
+      <w:r>
+        <w:rPr>
+          <w:rFonts w:eastAsiaTheme="minorEastAsia"/>
+          <w:sz w:val="16"/>
+          <w:lang w:eastAsia="zh-CN"/>
+        </w:rPr>
+        <w:t xml:space="preserve">wing </w:t>
+      </w:r>
+      <w:r>
+        <w:rPr>
+          <w:rFonts w:eastAsiaTheme="minorEastAsia"/>
+          <w:sz w:val="16"/>
+          <w:lang w:eastAsia="zh-CN"/>
+        </w:rPr>
+        <w:t>R</w:t>
+      </w:r>
+      <w:r>
+        <w:rPr>
+          <w:rFonts w:eastAsiaTheme="minorEastAsia"/>
+          <w:sz w:val="16"/>
+          <w:lang w:eastAsia="zh-CN"/>
+        </w:rPr>
+        <w:t>ight’</w:t>
+      </w:r>
+      <w:r>
+        <w:rPr>
+          <w:sz w:val="16"/>
+        </w:rPr>
+        <w:t xml:space="preserve"> or ‘OK’</w:t>
+      </w:r>
+      <w:r>
+        <w:rPr>
+          <w:rFonts w:eastAsiaTheme="minorEastAsia"/>
+          <w:sz w:val="16"/>
+          <w:lang w:eastAsia="zh-CN"/>
+        </w:rPr>
+        <w:t xml:space="preserve">) </w:t>
+      </w:r>
+      <w:r>
+        <w:rPr>
+          <w:sz w:val="16"/>
+        </w:rPr>
+        <w:t>based on the estimated</w:t>
+      </w:r>
+      <w:r>
+        <w:rPr>
+          <w:rFonts w:eastAsiaTheme="minorEastAsia"/>
+          <w:sz w:val="16"/>
+          <w:lang w:eastAsia="zh-CN"/>
+        </w:rPr>
+        <w:t xml:space="preserve"> angle values. </w:t>
+      </w:r>
+      <w:r>
+        <w:rPr>
+          <w:rFonts w:eastAsiaTheme="minorEastAsia"/>
+          <w:sz w:val="16"/>
+          <w:u w:val="single"/>
+          <w:lang w:eastAsia="zh-CN"/>
+        </w:rPr>
+        <w:t xml:space="preserve">The range and code for pitch angle is provided as an example in </w:t>
+      </w:r>
+      <w:r>
+        <w:rPr>
+          <w:rFonts w:eastAsiaTheme="minorEastAsia"/>
+          <w:i/>
+          <w:sz w:val="16"/>
+          <w:u w:val="single"/>
+          <w:lang w:eastAsia="zh-CN"/>
+        </w:rPr>
+        <w:t>‘</w:t>
+      </w:r>
+      <w:proofErr w:type="spellStart"/>
+      <w:r>
+        <w:rPr>
+          <w:rFonts w:eastAsiaTheme="minorEastAsia"/>
+          <w:i/>
+          <w:sz w:val="16"/>
+          <w:u w:val="single"/>
+          <w:lang w:eastAsia="zh-CN"/>
+        </w:rPr>
+        <w:t>head_status_</w:t>
+      </w:r>
+      <w:proofErr w:type="gramStart"/>
+      <w:r>
+        <w:rPr>
+          <w:rFonts w:eastAsiaTheme="minorEastAsia"/>
+          <w:i/>
+          <w:sz w:val="16"/>
+          <w:u w:val="single"/>
+          <w:lang w:eastAsia="zh-CN"/>
+        </w:rPr>
+        <w:t>get</w:t>
+      </w:r>
+      <w:proofErr w:type="spellEnd"/>
+      <w:r>
+        <w:rPr>
+          <w:rFonts w:eastAsiaTheme="minorEastAsia"/>
+          <w:i/>
+          <w:sz w:val="16"/>
+          <w:u w:val="single"/>
+          <w:lang w:eastAsia="zh-CN"/>
+        </w:rPr>
+        <w:t>(</w:t>
+      </w:r>
+      <w:proofErr w:type="gramEnd"/>
+      <w:r>
+        <w:rPr>
+          <w:rFonts w:eastAsiaTheme="minorEastAsia"/>
+          <w:i/>
+          <w:sz w:val="16"/>
+          <w:u w:val="single"/>
+          <w:lang w:eastAsia="zh-CN"/>
+        </w:rPr>
+        <w:t>)’</w:t>
+      </w:r>
+      <w:r>
+        <w:rPr>
+          <w:rFonts w:eastAsiaTheme="minorEastAsia"/>
+          <w:i/>
+          <w:sz w:val="16"/>
+          <w:u w:val="single"/>
+          <w:lang w:eastAsia="zh-CN"/>
         </w:rPr>
         <w:t>.</w:t>
       </w:r>
       <w:r>
         <w:rPr>
-          <w:sz w:val="16"/>
-        </w:rPr>
-        <w:t xml:space="preserve"> If all three of them lie outside specified angle ranges, the viewing direction is finally assigned as ‘straight ahead’.</w:t>
+          <w:rFonts w:eastAsiaTheme="minorEastAsia"/>
+          <w:i/>
+          <w:sz w:val="16"/>
+          <w:u w:val="single"/>
+          <w:lang w:eastAsia="zh-CN"/>
+        </w:rPr>
+        <w:t xml:space="preserve"> </w:t>
+      </w:r>
+      <w:r>
+        <w:rPr>
+          <w:sz w:val="16"/>
+          <w:u w:val="single"/>
+        </w:rPr>
+        <w:t>Pl</w:t>
+      </w:r>
+      <w:r>
+        <w:rPr>
+          <w:sz w:val="16"/>
+          <w:u w:val="single"/>
+        </w:rPr>
+        <w:t xml:space="preserve">ease refer to it and complete for yaw and roll. </w:t>
       </w:r>
     </w:p>
     <w:p>
@@ -1220,227 +2209,358 @@
           <w:sz w:val="16"/>
         </w:rPr>
       </w:pPr>
-      <w:r>
-        <w:rPr>
-          <w:sz w:val="16"/>
-        </w:rPr>
-        <w:t xml:space="preserve">Please refer to the assignment of ‘up’ or ‘down’ from pitch angle values to the head pose as the example. </w:t>
-      </w:r>
     </w:p>
     <w:p>
       <w:pPr>
         <w:pStyle w:val="ListParagraph"/>
         <w:ind w:left="360"/>
         <w:rPr>
-          <w:sz w:val="16"/>
-        </w:rPr>
-      </w:pPr>
+          <w:sz w:val="18"/>
+        </w:rPr>
+      </w:pPr>
+      <w:r>
+        <w:rPr>
+          <w:sz w:val="18"/>
+        </w:rPr>
+        <w:t>To run the experiment with sample image files included in the repo, and verify the outputs:</w:t>
+      </w:r>
+    </w:p>
+    <w:p>
+      <w:pPr>
+        <w:pStyle w:val="ListParagraph"/>
+        <w:ind w:left="360"/>
+        <w:rPr>
+          <w:sz w:val="16"/>
+        </w:rPr>
+      </w:pPr>
+      <w:r>
+        <w:rPr>
+          <w:sz w:val="16"/>
+        </w:rPr>
+        <w:t>To run the application, open up a terminal and navigate to the project folder:</w:t>
+      </w:r>
+    </w:p>
+    <w:p>
+      <w:pPr>
+        <w:pStyle w:val="ListParagraph"/>
+        <w:ind w:left="360"/>
+        <w:rPr>
+          <w:b/>
+          <w:sz w:val="16"/>
+        </w:rPr>
+      </w:pPr>
+      <w:proofErr w:type="gramStart"/>
+      <w:r>
+        <w:rPr>
+          <w:b/>
+          <w:sz w:val="16"/>
+        </w:rPr>
+        <w:t>cd</w:t>
+      </w:r>
+      <w:proofErr w:type="gramEnd"/>
+      <w:r>
+        <w:rPr>
+          <w:b/>
+          <w:sz w:val="16"/>
+        </w:rPr>
+        <w:t xml:space="preserve"> </w:t>
+      </w:r>
+      <w:proofErr w:type="spellStart"/>
+      <w:r>
+        <w:rPr>
+          <w:b/>
+          <w:sz w:val="16"/>
+        </w:rPr>
+        <w:t>head_pose_estimation</w:t>
+      </w:r>
+      <w:proofErr w:type="spellEnd"/>
+      <w:r>
+        <w:rPr>
+          <w:b/>
+          <w:sz w:val="16"/>
+        </w:rPr>
+        <w:t>/</w:t>
+      </w:r>
+      <w:proofErr w:type="spellStart"/>
+      <w:r>
+        <w:rPr>
+          <w:b/>
+          <w:sz w:val="16"/>
+        </w:rPr>
+        <w:t>src</w:t>
+      </w:r>
+      <w:proofErr w:type="spellEnd"/>
+    </w:p>
+    <w:p>
+      <w:pPr>
+        <w:pStyle w:val="ListParagraph"/>
+        <w:ind w:left="360"/>
+        <w:rPr>
+          <w:sz w:val="16"/>
+        </w:rPr>
+      </w:pPr>
+      <w:r>
+        <w:rPr>
+          <w:sz w:val="16"/>
+        </w:rPr>
+        <w:t>Run the python script:</w:t>
+      </w:r>
+    </w:p>
+    <w:p>
+      <w:pPr>
+        <w:pStyle w:val="ListParagraph"/>
+        <w:ind w:left="360"/>
+        <w:rPr>
+          <w:b/>
+          <w:sz w:val="16"/>
+        </w:rPr>
+      </w:pPr>
+      <w:r>
+        <w:rPr>
+          <w:b/>
+          <w:sz w:val="16"/>
+        </w:rPr>
+        <w:t>python3 head_pose_estimation.py</w:t>
+      </w:r>
+    </w:p>
+    <w:p>
+      <w:pPr>
+        <w:pStyle w:val="ListParagraph"/>
+        <w:ind w:left="360"/>
+        <w:rPr>
+          <w:sz w:val="16"/>
+        </w:rPr>
+      </w:pPr>
+    </w:p>
+    <w:p>
+      <w:pPr>
+        <w:pStyle w:val="ListParagraph"/>
+        <w:ind w:left="360"/>
+        <w:rPr>
+          <w:sz w:val="16"/>
+        </w:rPr>
+      </w:pPr>
+      <w:r>
+        <w:rPr>
+          <w:sz w:val="16"/>
+        </w:rPr>
+        <w:t>You may replace the input image (path to input image file given in variable ‘</w:t>
+      </w:r>
+      <w:proofErr w:type="spellStart"/>
+      <w:r>
+        <w:rPr>
+          <w:i/>
+          <w:sz w:val="16"/>
+        </w:rPr>
+        <w:t>img_file</w:t>
+      </w:r>
+      <w:proofErr w:type="spellEnd"/>
+      <w:r>
+        <w:rPr>
+          <w:i/>
+          <w:sz w:val="16"/>
+        </w:rPr>
+        <w:t>’</w:t>
+      </w:r>
+      <w:r>
+        <w:rPr>
+          <w:sz w:val="16"/>
+        </w:rPr>
+        <w:t xml:space="preserve">) to see what the outcome is for a variety of head poses. </w:t>
+      </w:r>
+    </w:p>
+    <w:p>
+      <w:pPr>
+        <w:pStyle w:val="ListParagraph"/>
+        <w:ind w:left="360"/>
+        <w:rPr>
+          <w:sz w:val="16"/>
+        </w:rPr>
+      </w:pPr>
+    </w:p>
+    <w:p>
+      <w:pPr>
+        <w:rPr>
+          <w:sz w:val="14"/>
+        </w:rPr>
+      </w:pPr>
+      <w:r>
+        <w:rPr>
+          <w:sz w:val="14"/>
+        </w:rPr>
+        <w:t>Expected o</w:t>
+      </w:r>
+      <w:r>
+        <w:rPr>
+          <w:sz w:val="14"/>
+        </w:rPr>
+        <w:t>utput</w:t>
+      </w:r>
+      <w:r>
+        <w:rPr>
+          <w:sz w:val="14"/>
+        </w:rPr>
+        <w:t>s</w:t>
+      </w:r>
+      <w:r>
+        <w:rPr>
+          <w:sz w:val="14"/>
+        </w:rPr>
+        <w:t xml:space="preserve"> printed to terminal (sample):</w:t>
+      </w:r>
+    </w:p>
+    <w:p>
+      <w:pPr>
+        <w:rPr>
+          <w:b/>
+          <w:sz w:val="14"/>
+        </w:rPr>
+      </w:pPr>
+      <w:r>
+        <w:rPr>
+          <w:b/>
+          <w:sz w:val="14"/>
+        </w:rPr>
+        <w:t xml:space="preserve">Head angles: </w:t>
+      </w:r>
+      <w:r>
+        <w:rPr>
+          <w:b/>
+          <w:sz w:val="14"/>
+        </w:rPr>
+        <w:t>[9.7900390625, 1.219940185546875, -1.763916015625]</w:t>
+      </w:r>
+      <w:r>
+        <w:rPr>
+          <w:b/>
+          <w:sz w:val="14"/>
+        </w:rPr>
+        <w:t xml:space="preserve"> </w:t>
+      </w:r>
+    </w:p>
+    <w:p>
+      <w:pPr>
+        <w:rPr>
+          <w:b/>
+          <w:sz w:val="14"/>
+        </w:rPr>
+      </w:pPr>
+      <w:r>
+        <w:rPr>
+          <w:b/>
+          <w:sz w:val="14"/>
+        </w:rPr>
+        <w:t xml:space="preserve">Pose: </w:t>
+      </w:r>
+      <w:r>
+        <w:rPr>
+          <w:b/>
+          <w:sz w:val="14"/>
+        </w:rPr>
+        <w:t>Viewing direction: Straight ahead</w:t>
+      </w:r>
+    </w:p>
+    <w:p/>
+    <w:p>
+      <w:pPr>
+        <w:rPr>
+          <w:b/>
+        </w:rPr>
+      </w:pPr>
+      <w:r>
+        <w:rPr>
+          <w:b/>
+        </w:rPr>
+        <w:t>Appendix</w:t>
+      </w:r>
+    </w:p>
+    <w:p>
+      <w:pPr>
+        <w:pStyle w:val="ListParagraph"/>
+        <w:ind w:left="0"/>
+        <w:rPr>
+          <w:sz w:val="16"/>
+        </w:rPr>
+      </w:pPr>
+      <w:r>
+        <w:rPr>
+          <w:sz w:val="16"/>
+        </w:rPr>
+        <w:t xml:space="preserve">The inputs and outputs </w:t>
+      </w:r>
+      <w:r>
+        <w:rPr>
+          <w:sz w:val="16"/>
+        </w:rPr>
+        <w:t xml:space="preserve">of the models </w:t>
+      </w:r>
+      <w:r>
+        <w:rPr>
+          <w:sz w:val="16"/>
+        </w:rPr>
+        <w:t xml:space="preserve">are described below: </w:t>
+      </w:r>
+    </w:p>
+    <w:p>
+      <w:pPr>
+        <w:rPr>
+          <w:b/>
+          <w:sz w:val="16"/>
+        </w:rPr>
+      </w:pPr>
+      <w:r>
+        <w:rPr>
+          <w:b/>
+          <w:sz w:val="16"/>
+        </w:rPr>
+        <w:t>Face Detection Model:</w:t>
+      </w:r>
     </w:p>
     <w:p>
       <w:pPr>
         <w:pStyle w:val="ListParagraph"/>
         <w:numPr>
           <w:ilvl w:val="0"/>
-          <w:numId w:val="3"/>
+          <w:numId w:val="12"/>
         </w:numPr>
         <w:rPr>
-          <w:sz w:val="16"/>
-        </w:rPr>
-      </w:pPr>
-      <w:r>
-        <w:rPr>
-          <w:sz w:val="16"/>
-        </w:rPr>
-        <w:t>R</w:t>
-      </w:r>
-      <w:r>
-        <w:rPr>
-          <w:sz w:val="16"/>
-        </w:rPr>
-        <w:t>un the experiment with sample image files included in t</w:t>
-      </w:r>
-      <w:r>
-        <w:rPr>
-          <w:sz w:val="16"/>
-        </w:rPr>
-        <w:t>he repo, and verify the outputs:</w:t>
-      </w:r>
-    </w:p>
-    <w:p>
-      <w:pPr>
-        <w:pStyle w:val="ListParagraph"/>
-        <w:ind w:left="360"/>
-        <w:rPr>
-          <w:sz w:val="16"/>
-        </w:rPr>
-      </w:pPr>
-      <w:r>
-        <w:rPr>
-          <w:sz w:val="16"/>
-        </w:rPr>
-        <w:t>To run the application, open up a terminal and navigate to the project folder:</w:t>
-      </w:r>
-    </w:p>
-    <w:p>
-      <w:pPr>
-        <w:pStyle w:val="ListParagraph"/>
-        <w:ind w:left="360"/>
-        <w:rPr>
-          <w:b/>
-          <w:sz w:val="16"/>
-        </w:rPr>
-      </w:pPr>
-      <w:r>
-        <w:rPr>
-          <w:b/>
-          <w:sz w:val="16"/>
-        </w:rPr>
-        <w:t>cd head_pose_estimation/src</w:t>
-      </w:r>
-    </w:p>
-    <w:p>
-      <w:pPr>
-        <w:pStyle w:val="ListParagraph"/>
-        <w:ind w:left="360"/>
-        <w:rPr>
-          <w:sz w:val="16"/>
-        </w:rPr>
-      </w:pPr>
-      <w:r>
-        <w:rPr>
-          <w:sz w:val="16"/>
-        </w:rPr>
-        <w:t>Run the python script:</w:t>
-      </w:r>
-    </w:p>
-    <w:p>
-      <w:pPr>
-        <w:pStyle w:val="ListParagraph"/>
-        <w:ind w:left="360"/>
-        <w:rPr>
-          <w:b/>
-          <w:sz w:val="16"/>
-        </w:rPr>
-      </w:pPr>
-      <w:r>
-        <w:rPr>
-          <w:b/>
-          <w:sz w:val="16"/>
-        </w:rPr>
-        <w:t>python3 head_pose_estimation.py</w:t>
-      </w:r>
-    </w:p>
-    <w:p>
-      <w:pPr>
-        <w:pStyle w:val="ListParagraph"/>
-        <w:ind w:left="360"/>
-        <w:rPr>
-          <w:sz w:val="16"/>
-        </w:rPr>
-      </w:pPr>
-    </w:p>
-    <w:p>
-      <w:pPr>
-        <w:pStyle w:val="ListParagraph"/>
-        <w:ind w:left="360"/>
-        <w:rPr>
-          <w:sz w:val="16"/>
-        </w:rPr>
-      </w:pPr>
-      <w:r>
-        <w:rPr>
-          <w:sz w:val="16"/>
-        </w:rPr>
-        <w:t>You may replace the input image (path to input image file given in variable ‘</w:t>
-      </w:r>
-      <w:r>
-        <w:rPr>
-          <w:i/>
-          <w:sz w:val="16"/>
-        </w:rPr>
-        <w:t>img_file’</w:t>
-      </w:r>
-      <w:r>
-        <w:rPr>
-          <w:sz w:val="16"/>
-        </w:rPr>
-        <w:t>) to see what the outcome is for a variety of head poses.</w:t>
-      </w:r>
-      <w:r>
-        <w:rPr>
-          <w:sz w:val="16"/>
-        </w:rPr>
-        <w:t xml:space="preserve"> </w:t>
-      </w:r>
-      <w:r>
-        <w:rPr>
-          <w:sz w:val="16"/>
-        </w:rPr>
-        <w:t xml:space="preserve">The inputs and expected outputs are described below: </w:t>
-      </w:r>
-    </w:p>
-    <w:p>
-      <w:pPr>
-        <w:rPr>
-          <w:b/>
-          <w:sz w:val="16"/>
-        </w:rPr>
-      </w:pPr>
-      <w:r>
-        <w:rPr>
-          <w:b/>
-          <w:sz w:val="16"/>
-        </w:rPr>
-        <w:t>Inputs</w:t>
-      </w:r>
-      <w:r>
-        <w:rPr>
-          <w:b/>
-          <w:sz w:val="16"/>
-        </w:rPr>
-        <w:t>:</w:t>
-      </w:r>
-    </w:p>
-    <w:p>
-      <w:pPr>
-        <w:rPr>
-          <w:sz w:val="14"/>
-        </w:rPr>
-      </w:pPr>
-      <w:r>
-        <w:rPr>
-          <w:sz w:val="14"/>
-        </w:rPr>
-        <w:t>The input for face detection model are as follows:</w:t>
-      </w:r>
-    </w:p>
-    <w:p>
-      <w:pPr>
-        <w:rPr>
-          <w:sz w:val="14"/>
-        </w:rPr>
-      </w:pPr>
-      <w:r>
-        <w:rPr>
-          <w:sz w:val="14"/>
-        </w:rPr>
-        <w:t>Input Sh</w:t>
-      </w:r>
-      <w:r>
-        <w:rPr>
-          <w:sz w:val="14"/>
-        </w:rPr>
-        <w:t>ape</w:t>
-      </w:r>
-      <w:r>
-        <w:rPr>
-          <w:sz w:val="14"/>
-        </w:rPr>
-        <w:t>: [1,300,300, 3]</w:t>
-      </w:r>
-    </w:p>
-    <w:p>
-      <w:pPr>
+          <w:b/>
+          <w:sz w:val="16"/>
+        </w:rPr>
+      </w:pPr>
+      <w:r>
+        <w:rPr>
+          <w:b/>
+          <w:sz w:val="16"/>
+        </w:rPr>
+        <w:t>Model Inputs:</w:t>
+      </w:r>
+    </w:p>
+    <w:p>
+      <w:pPr>
+        <w:pStyle w:val="ListParagraph"/>
+        <w:numPr>
+          <w:ilvl w:val="0"/>
+          <w:numId w:val="11"/>
+        </w:numPr>
+        <w:rPr>
+          <w:sz w:val="14"/>
+        </w:rPr>
+      </w:pPr>
+      <w:r>
+        <w:rPr>
+          <w:sz w:val="14"/>
+        </w:rPr>
+        <w:t>Input Shape: [1,300,300, 3]</w:t>
+      </w:r>
+    </w:p>
+    <w:p>
+      <w:pPr>
+        <w:pStyle w:val="ListParagraph"/>
+        <w:numPr>
+          <w:ilvl w:val="0"/>
+          <w:numId w:val="11"/>
+        </w:numPr>
         <w:rPr>
           <w:sz w:val="14"/>
         </w:rPr>
@@ -1454,77 +2574,11 @@
     </w:p>
     <w:p>
       <w:pPr>
-        <w:rPr>
-          <w:sz w:val="14"/>
-        </w:rPr>
-      </w:pPr>
-      <w:r>
-        <w:rPr>
-          <w:sz w:val="14"/>
-        </w:rPr>
-        <w:lastRenderedPageBreak/>
-        <w:t>Input Type</w:t>
-      </w:r>
-      <w:r>
-        <w:rPr>
-          <w:sz w:val="14"/>
-        </w:rPr>
-        <w:t>: BGR FLOAT32</w:t>
-      </w:r>
-    </w:p>
-    <w:p>
-      <w:pPr>
-        <w:rPr>
-          <w:sz w:val="14"/>
-        </w:rPr>
-      </w:pPr>
-      <w:r>
-        <w:rPr>
-          <w:sz w:val="14"/>
-        </w:rPr>
-        <w:t>The input for the head pose estimation model are as follows:</w:t>
-      </w:r>
-    </w:p>
-    <w:p>
-      <w:pPr>
-        <w:rPr>
-          <w:sz w:val="14"/>
-        </w:rPr>
-      </w:pPr>
-      <w:r>
-        <w:rPr>
-          <w:sz w:val="14"/>
-        </w:rPr>
-        <w:t>Input Shape: [1,</w:t>
-      </w:r>
-      <w:r>
-        <w:rPr>
-          <w:sz w:val="14"/>
-        </w:rPr>
-        <w:t xml:space="preserve"> </w:t>
-      </w:r>
-      <w:r>
-        <w:rPr>
-          <w:sz w:val="14"/>
-        </w:rPr>
-        <w:t>3, 224, 224]</w:t>
-      </w:r>
-    </w:p>
-    <w:p>
-      <w:pPr>
-        <w:rPr>
-          <w:sz w:val="14"/>
-        </w:rPr>
-      </w:pPr>
-      <w:r>
-        <w:rPr>
-          <w:sz w:val="14"/>
-        </w:rPr>
-        <w:t>Input Format: NCHW</w:t>
-      </w:r>
-    </w:p>
-    <w:p>
-      <w:pPr>
+        <w:pStyle w:val="ListParagraph"/>
+        <w:numPr>
+          <w:ilvl w:val="0"/>
+          <w:numId w:val="11"/>
+        </w:numPr>
         <w:rPr>
           <w:sz w:val="14"/>
         </w:rPr>
@@ -1538,46 +2592,35 @@
     </w:p>
     <w:p>
       <w:pPr>
-        <w:rPr>
-          <w:sz w:val="14"/>
-        </w:rPr>
-      </w:pPr>
-      <w:r>
-        <w:rPr>
-          <w:b/>
-          <w:sz w:val="14"/>
-        </w:rPr>
-        <w:t>Output</w:t>
-      </w:r>
-      <w:r>
-        <w:rPr>
-          <w:b/>
-          <w:sz w:val="14"/>
-        </w:rPr>
-        <w:t>s</w:t>
-      </w:r>
-      <w:r>
-        <w:rPr>
-          <w:sz w:val="14"/>
-        </w:rPr>
-        <w:t xml:space="preserve"> </w:t>
-      </w:r>
-      <w:r>
-        <w:rPr>
-          <w:b/>
-          <w:sz w:val="14"/>
-        </w:rPr>
-        <w:t>(face detection model)</w:t>
-      </w:r>
-      <w:r>
-        <w:rPr>
-          <w:sz w:val="14"/>
-        </w:rPr>
-        <w:t>:</w:t>
-      </w:r>
-    </w:p>
-    <w:p>
-      <w:pPr>
+        <w:pStyle w:val="ListParagraph"/>
+        <w:rPr>
+          <w:sz w:val="14"/>
+        </w:rPr>
+      </w:pPr>
+    </w:p>
+    <w:p>
+      <w:pPr>
+        <w:pStyle w:val="ListParagraph"/>
+        <w:numPr>
+          <w:ilvl w:val="0"/>
+          <w:numId w:val="12"/>
+        </w:numPr>
+        <w:rPr>
+          <w:b/>
+          <w:sz w:val="16"/>
+        </w:rPr>
+      </w:pPr>
+      <w:r>
+        <w:rPr>
+          <w:b/>
+          <w:sz w:val="16"/>
+        </w:rPr>
+        <w:t>Model Outputs:</w:t>
+      </w:r>
+    </w:p>
+    <w:p>
+      <w:pPr>
+        <w:ind w:left="398"/>
         <w:rPr>
           <w:sz w:val="14"/>
         </w:rPr>
@@ -1596,33 +2639,16 @@
           <w:ilvl w:val="0"/>
           <w:numId w:val="8"/>
         </w:numPr>
-        <w:rPr>
-          <w:sz w:val="14"/>
-        </w:rPr>
-      </w:pPr>
-      <w:r>
-        <w:rPr>
-          <w:sz w:val="14"/>
-        </w:rPr>
-        <w:t>1st list shape:</w:t>
-      </w:r>
-      <w:r>
-        <w:rPr>
-          <w:sz w:val="14"/>
-        </w:rPr>
-        <w:t xml:space="preserve"> [1,</w:t>
-      </w:r>
-      <w:r>
-        <w:rPr>
-          <w:sz w:val="14"/>
-        </w:rPr>
-        <w:t xml:space="preserve"> </w:t>
-      </w:r>
-      <w:r>
-        <w:rPr>
-          <w:sz w:val="14"/>
-        </w:rPr>
-        <w:t>8]</w:t>
+        <w:ind w:left="758"/>
+        <w:rPr>
+          <w:sz w:val="14"/>
+        </w:rPr>
+      </w:pPr>
+      <w:r>
+        <w:rPr>
+          <w:sz w:val="14"/>
+        </w:rPr>
+        <w:t>1st list shape: [1, 8]</w:t>
       </w:r>
     </w:p>
     <w:p>
@@ -1632,46 +2658,31 @@
           <w:ilvl w:val="0"/>
           <w:numId w:val="8"/>
         </w:numPr>
-        <w:rPr>
-          <w:sz w:val="14"/>
-        </w:rPr>
-      </w:pPr>
-      <w:r>
-        <w:rPr>
-          <w:sz w:val="14"/>
-        </w:rPr>
+        <w:ind w:left="758"/>
+        <w:rPr>
+          <w:sz w:val="14"/>
+        </w:rPr>
+      </w:pPr>
+      <w:r>
+        <w:rPr>
+          <w:sz w:val="14"/>
+        </w:rPr>
+        <w:lastRenderedPageBreak/>
         <w:t>2nd list shape: [1, 100, 8]</w:t>
       </w:r>
     </w:p>
     <w:p>
       <w:pPr>
-        <w:rPr>
-          <w:sz w:val="14"/>
-        </w:rPr>
-      </w:pPr>
-      <w:r>
-        <w:rPr>
-          <w:sz w:val="14"/>
-        </w:rPr>
-        <w:t>For the second list: ‘100’</w:t>
-      </w:r>
-      <w:r>
-        <w:rPr>
-          <w:sz w:val="14"/>
-        </w:rPr>
-        <w:t xml:space="preserve"> r</w:t>
-      </w:r>
-      <w:r>
-        <w:rPr>
-          <w:sz w:val="14"/>
-        </w:rPr>
-        <w:t>epresents 100 bounding boxes. ‘0-8’</w:t>
-      </w:r>
-      <w:r>
-        <w:rPr>
-          <w:sz w:val="14"/>
-        </w:rPr>
-        <w:t xml:space="preserve"> describe information of each box as below:</w:t>
+        <w:ind w:left="398"/>
+        <w:rPr>
+          <w:sz w:val="14"/>
+        </w:rPr>
+      </w:pPr>
+      <w:r>
+        <w:rPr>
+          <w:sz w:val="14"/>
+        </w:rPr>
+        <w:t>For the second list: ‘100’ represents 100 bounding boxes. ‘0-8’ describe information of each box as below:</w:t>
       </w:r>
     </w:p>
     <w:p>
@@ -1681,21 +2692,16 @@
           <w:ilvl w:val="0"/>
           <w:numId w:val="9"/>
         </w:numPr>
-        <w:rPr>
-          <w:sz w:val="14"/>
-        </w:rPr>
-      </w:pPr>
-      <w:r>
-        <w:rPr>
-          <w:sz w:val="14"/>
-        </w:rPr>
-        <w:t>0 position</w:t>
-      </w:r>
-      <w:r>
-        <w:rPr>
-          <w:sz w:val="14"/>
-        </w:rPr>
-        <w:t>: not used</w:t>
+        <w:ind w:left="758"/>
+        <w:rPr>
+          <w:sz w:val="14"/>
+        </w:rPr>
+      </w:pPr>
+      <w:r>
+        <w:rPr>
+          <w:sz w:val="14"/>
+        </w:rPr>
+        <w:t>0 position: not used</w:t>
       </w:r>
     </w:p>
     <w:p>
@@ -1705,21 +2711,16 @@
           <w:ilvl w:val="0"/>
           <w:numId w:val="9"/>
         </w:numPr>
-        <w:rPr>
-          <w:sz w:val="14"/>
-        </w:rPr>
-      </w:pPr>
-      <w:r>
-        <w:rPr>
-          <w:sz w:val="14"/>
-        </w:rPr>
-        <w:t>1 position</w:t>
-      </w:r>
-      <w:r>
-        <w:rPr>
-          <w:sz w:val="14"/>
-        </w:rPr>
-        <w:t>: label</w:t>
+        <w:ind w:left="758"/>
+        <w:rPr>
+          <w:sz w:val="14"/>
+        </w:rPr>
+      </w:pPr>
+      <w:r>
+        <w:rPr>
+          <w:sz w:val="14"/>
+        </w:rPr>
+        <w:t>1 position: label</w:t>
       </w:r>
     </w:p>
     <w:p>
@@ -1729,21 +2730,16 @@
           <w:ilvl w:val="0"/>
           <w:numId w:val="9"/>
         </w:numPr>
-        <w:rPr>
-          <w:sz w:val="14"/>
-        </w:rPr>
-      </w:pPr>
-      <w:r>
-        <w:rPr>
-          <w:sz w:val="14"/>
-        </w:rPr>
-        <w:t>2 position</w:t>
-      </w:r>
-      <w:r>
-        <w:rPr>
-          <w:sz w:val="14"/>
-        </w:rPr>
-        <w:t>: confidence score</w:t>
+        <w:ind w:left="758"/>
+        <w:rPr>
+          <w:sz w:val="14"/>
+        </w:rPr>
+      </w:pPr>
+      <w:r>
+        <w:rPr>
+          <w:sz w:val="14"/>
+        </w:rPr>
+        <w:t>2 position: confidence score</w:t>
       </w:r>
     </w:p>
     <w:p>
@@ -1753,21 +2749,16 @@
           <w:ilvl w:val="0"/>
           <w:numId w:val="9"/>
         </w:numPr>
-        <w:rPr>
-          <w:sz w:val="14"/>
-        </w:rPr>
-      </w:pPr>
-      <w:r>
-        <w:rPr>
-          <w:sz w:val="14"/>
-        </w:rPr>
-        <w:t>3 position</w:t>
-      </w:r>
-      <w:r>
-        <w:rPr>
-          <w:sz w:val="14"/>
-        </w:rPr>
-        <w:t>: top left x coordinate</w:t>
+        <w:ind w:left="758"/>
+        <w:rPr>
+          <w:sz w:val="14"/>
+        </w:rPr>
+      </w:pPr>
+      <w:r>
+        <w:rPr>
+          <w:sz w:val="14"/>
+        </w:rPr>
+        <w:t>3 position: top left x coordinate</w:t>
       </w:r>
     </w:p>
     <w:p>
@@ -1777,21 +2768,16 @@
           <w:ilvl w:val="0"/>
           <w:numId w:val="9"/>
         </w:numPr>
-        <w:rPr>
-          <w:sz w:val="14"/>
-        </w:rPr>
-      </w:pPr>
-      <w:r>
-        <w:rPr>
-          <w:sz w:val="14"/>
-        </w:rPr>
-        <w:t>4 position</w:t>
-      </w:r>
-      <w:r>
-        <w:rPr>
-          <w:sz w:val="14"/>
-        </w:rPr>
-        <w:t>: top left y coordinate</w:t>
+        <w:ind w:left="758"/>
+        <w:rPr>
+          <w:sz w:val="14"/>
+        </w:rPr>
+      </w:pPr>
+      <w:r>
+        <w:rPr>
+          <w:sz w:val="14"/>
+        </w:rPr>
+        <w:t>4 position: top left y coordinate</w:t>
       </w:r>
     </w:p>
     <w:p>
@@ -1801,21 +2787,16 @@
           <w:ilvl w:val="0"/>
           <w:numId w:val="9"/>
         </w:numPr>
-        <w:rPr>
-          <w:sz w:val="14"/>
-        </w:rPr>
-      </w:pPr>
-      <w:r>
-        <w:rPr>
-          <w:sz w:val="14"/>
-        </w:rPr>
-        <w:t>5 position</w:t>
-      </w:r>
-      <w:r>
-        <w:rPr>
-          <w:sz w:val="14"/>
-        </w:rPr>
-        <w:t>: bottom right x coordinate</w:t>
+        <w:ind w:left="758"/>
+        <w:rPr>
+          <w:sz w:val="14"/>
+        </w:rPr>
+      </w:pPr>
+      <w:r>
+        <w:rPr>
+          <w:sz w:val="14"/>
+        </w:rPr>
+        <w:t>5 position: bottom right x coordinate</w:t>
       </w:r>
     </w:p>
     <w:p>
@@ -1825,21 +2806,16 @@
           <w:ilvl w:val="0"/>
           <w:numId w:val="9"/>
         </w:numPr>
-        <w:rPr>
-          <w:sz w:val="14"/>
-        </w:rPr>
-      </w:pPr>
-      <w:r>
-        <w:rPr>
-          <w:sz w:val="14"/>
-        </w:rPr>
-        <w:t>6 position</w:t>
-      </w:r>
-      <w:r>
-        <w:rPr>
-          <w:sz w:val="14"/>
-        </w:rPr>
-        <w:t>: bottom right y coordinate</w:t>
+        <w:ind w:left="758"/>
+        <w:rPr>
+          <w:sz w:val="14"/>
+        </w:rPr>
+      </w:pPr>
+      <w:r>
+        <w:rPr>
+          <w:sz w:val="14"/>
+        </w:rPr>
+        <w:t>6 position: bottom right y coordinate</w:t>
       </w:r>
     </w:p>
     <w:p>
@@ -1849,56 +2825,160 @@
           <w:ilvl w:val="0"/>
           <w:numId w:val="9"/>
         </w:numPr>
-        <w:rPr>
-          <w:sz w:val="14"/>
-        </w:rPr>
-      </w:pPr>
-      <w:r>
-        <w:rPr>
-          <w:sz w:val="14"/>
-        </w:rPr>
-        <w:t>7 position</w:t>
-      </w:r>
-      <w:r>
-        <w:rPr>
-          <w:sz w:val="14"/>
-        </w:rPr>
-        <w:t>: not used</w:t>
-      </w:r>
-    </w:p>
-    <w:p>
-      <w:pPr>
-        <w:rPr>
-          <w:b/>
-          <w:sz w:val="14"/>
-        </w:rPr>
-      </w:pPr>
-      <w:r>
-        <w:rPr>
-          <w:b/>
-          <w:sz w:val="14"/>
-        </w:rPr>
-        <w:t>Outputs (head pose estimation model)</w:t>
-      </w:r>
-      <w:r>
-        <w:rPr>
-          <w:b/>
-          <w:sz w:val="14"/>
-        </w:rPr>
-        <w:t>:</w:t>
-      </w:r>
-    </w:p>
-    <w:p>
-      <w:pPr>
-        <w:rPr>
-          <w:sz w:val="14"/>
-        </w:rPr>
-      </w:pPr>
-      <w:r>
-        <w:rPr>
-          <w:sz w:val="14"/>
-        </w:rPr>
-        <w:t xml:space="preserve">List of numpy arrays: </w:t>
+        <w:ind w:left="758"/>
+        <w:rPr>
+          <w:sz w:val="14"/>
+        </w:rPr>
+      </w:pPr>
+      <w:r>
+        <w:rPr>
+          <w:sz w:val="14"/>
+        </w:rPr>
+        <w:t>7 position: not used</w:t>
+      </w:r>
+    </w:p>
+    <w:p>
+      <w:pPr>
+        <w:rPr>
+          <w:b/>
+          <w:sz w:val="16"/>
+        </w:rPr>
+      </w:pPr>
+      <w:r>
+        <w:rPr>
+          <w:b/>
+          <w:sz w:val="16"/>
+        </w:rPr>
+        <w:t>Head Pose Estimation</w:t>
+      </w:r>
+      <w:r>
+        <w:rPr>
+          <w:b/>
+          <w:sz w:val="16"/>
+        </w:rPr>
+        <w:t xml:space="preserve"> Model:</w:t>
+      </w:r>
+    </w:p>
+    <w:p>
+      <w:pPr>
+        <w:pStyle w:val="ListParagraph"/>
+        <w:numPr>
+          <w:ilvl w:val="0"/>
+          <w:numId w:val="12"/>
+        </w:numPr>
+        <w:rPr>
+          <w:b/>
+          <w:sz w:val="16"/>
+        </w:rPr>
+      </w:pPr>
+      <w:r>
+        <w:rPr>
+          <w:b/>
+          <w:sz w:val="16"/>
+        </w:rPr>
+        <w:t>Model Inputs:</w:t>
+      </w:r>
+    </w:p>
+    <w:p>
+      <w:pPr>
+        <w:pStyle w:val="ListParagraph"/>
+        <w:numPr>
+          <w:ilvl w:val="0"/>
+          <w:numId w:val="11"/>
+        </w:numPr>
+        <w:rPr>
+          <w:sz w:val="14"/>
+        </w:rPr>
+      </w:pPr>
+      <w:r>
+        <w:rPr>
+          <w:sz w:val="14"/>
+        </w:rPr>
+        <w:t>Input Shape: [1, 3, 224, 224]</w:t>
+      </w:r>
+    </w:p>
+    <w:p>
+      <w:pPr>
+        <w:pStyle w:val="ListParagraph"/>
+        <w:numPr>
+          <w:ilvl w:val="0"/>
+          <w:numId w:val="11"/>
+        </w:numPr>
+        <w:rPr>
+          <w:sz w:val="14"/>
+        </w:rPr>
+      </w:pPr>
+      <w:r>
+        <w:rPr>
+          <w:sz w:val="14"/>
+        </w:rPr>
+        <w:t>Input Format: NCHW</w:t>
+      </w:r>
+    </w:p>
+    <w:p>
+      <w:pPr>
+        <w:pStyle w:val="ListParagraph"/>
+        <w:numPr>
+          <w:ilvl w:val="0"/>
+          <w:numId w:val="11"/>
+        </w:numPr>
+        <w:rPr>
+          <w:sz w:val="14"/>
+        </w:rPr>
+      </w:pPr>
+      <w:r>
+        <w:rPr>
+          <w:sz w:val="14"/>
+        </w:rPr>
+        <w:t>Input Type: BGR FLOAT32</w:t>
+      </w:r>
+    </w:p>
+    <w:p>
+      <w:pPr>
+        <w:pStyle w:val="ListParagraph"/>
+        <w:numPr>
+          <w:ilvl w:val="0"/>
+          <w:numId w:val="12"/>
+        </w:numPr>
+        <w:rPr>
+          <w:b/>
+          <w:sz w:val="16"/>
+        </w:rPr>
+      </w:pPr>
+      <w:r>
+        <w:rPr>
+          <w:b/>
+          <w:sz w:val="16"/>
+        </w:rPr>
+        <w:t>Model Outputs:</w:t>
+      </w:r>
+    </w:p>
+    <w:p>
+      <w:pPr>
+        <w:ind w:left="398"/>
+        <w:rPr>
+          <w:sz w:val="14"/>
+        </w:rPr>
+      </w:pPr>
+      <w:r>
+        <w:rPr>
+          <w:sz w:val="14"/>
+        </w:rPr>
+        <w:t xml:space="preserve">List of </w:t>
+      </w:r>
+      <w:proofErr w:type="spellStart"/>
+      <w:r>
+        <w:rPr>
+          <w:sz w:val="14"/>
+        </w:rPr>
+        <w:t>numpy</w:t>
+      </w:r>
+      <w:proofErr w:type="spellEnd"/>
+      <w:r>
+        <w:rPr>
+          <w:sz w:val="14"/>
+        </w:rPr>
+        <w:t xml:space="preserve"> arrays: </w:t>
       </w:r>
     </w:p>
     <w:p>
@@ -1916,13 +2996,7 @@
         <w:rPr>
           <w:sz w:val="14"/>
         </w:rPr>
-        <w:t>Array shapes</w:t>
-      </w:r>
-      <w:r>
-        <w:rPr>
-          <w:sz w:val="14"/>
-        </w:rPr>
-        <w:t>: (1, 136, 1, 1), (1, 3, 1, 1)</w:t>
+        <w:t>Array shapes: (1, 136, 1, 1), (1, 3, 1, 1)</w:t>
       </w:r>
     </w:p>
     <w:p>
@@ -1940,99 +3014,51 @@
         <w:rPr>
           <w:sz w:val="14"/>
         </w:rPr>
-        <w:t>The first list is a set of 136 facial keypoints. The second list in the output containing the 3 values of yaw, pitch, roll angles predicted by the model, which are used to determine head p</w:t>
-      </w:r>
-      <w:r>
-        <w:rPr>
-          <w:sz w:val="14"/>
-        </w:rPr>
-        <w:t>ose based on some preset rules.</w:t>
-      </w:r>
-    </w:p>
-    <w:p>
-      <w:pPr>
-        <w:rPr>
-          <w:sz w:val="14"/>
-        </w:rPr>
-      </w:pPr>
-      <w:r>
-        <w:rPr>
-          <w:sz w:val="14"/>
-        </w:rPr>
-        <w:t>Output printed to terminal (sample):</w:t>
-      </w:r>
-    </w:p>
-    <w:p>
-      <w:pPr>
-        <w:rPr>
-          <w:b/>
-          <w:sz w:val="14"/>
-        </w:rPr>
-      </w:pPr>
-      <w:r>
-        <w:rPr>
-          <w:b/>
-          <w:sz w:val="14"/>
-        </w:rPr>
-        <w:t>Head angles: [array([[9.411621]], dtype=float32), array([[7.91626]], dtype=float32), array([[-1.0116577]], dtype=float32)]</w:t>
-      </w:r>
-    </w:p>
-    <w:p>
-      <w:pPr>
-        <w:rPr>
-          <w:b/>
-          <w:sz w:val="14"/>
-        </w:rPr>
-      </w:pPr>
-      <w:r>
-        <w:rPr>
-          <w:b/>
-          <w:sz w:val="14"/>
-        </w:rPr>
-        <w:t>Viewing direction</w:t>
-      </w:r>
-      <w:r>
-        <w:rPr>
-          <w:b/>
-          <w:sz w:val="14"/>
-        </w:rPr>
-        <w:t xml:space="preserve">: </w:t>
-      </w:r>
-      <w:r>
-        <w:rPr>
-          <w:b/>
-          <w:sz w:val="14"/>
-        </w:rPr>
-        <w:t>Straight ahead</w:t>
-      </w:r>
-    </w:p>
-    <w:p>
-      <w:pPr>
-        <w:rPr>
-          <w:sz w:val="14"/>
-        </w:rPr>
-      </w:pPr>
-      <w:r>
-        <w:rPr>
-          <w:sz w:val="14"/>
-        </w:rPr>
-        <w:t>Result image with 64 keypoints plotted on detected face saved in 'out' folder.</w:t>
-      </w:r>
-    </w:p>
-    <w:p>
-      <w:pPr>
-        <w:rPr>
-          <w:sz w:val="16"/>
-        </w:rPr>
-      </w:pPr>
-    </w:p>
-    <w:p>
-      <w:pPr>
-        <w:rPr>
-          <w:sz w:val="16"/>
-        </w:rPr>
-      </w:pPr>
-    </w:p>
+        <w:t xml:space="preserve">The first list is a set of 136 facial </w:t>
+      </w:r>
+      <w:proofErr w:type="spellStart"/>
+      <w:r>
+        <w:rPr>
+          <w:sz w:val="14"/>
+        </w:rPr>
+        <w:t>keypoints</w:t>
+      </w:r>
+      <w:proofErr w:type="spellEnd"/>
+      <w:r>
+        <w:rPr>
+          <w:sz w:val="14"/>
+        </w:rPr>
+        <w:t xml:space="preserve">. The second list in the output containing the 3 values of </w:t>
+      </w:r>
+      <w:r>
+        <w:rPr>
+          <w:b/>
+          <w:sz w:val="14"/>
+        </w:rPr>
+        <w:t xml:space="preserve">[pitch, yaw, roll] </w:t>
+      </w:r>
+      <w:r>
+        <w:rPr>
+          <w:sz w:val="14"/>
+        </w:rPr>
+        <w:t>angles predicted by the model, which are used to determine head pose based on some preset rules.</w:t>
+      </w:r>
+    </w:p>
+    <w:p>
+      <w:pPr>
+        <w:rPr>
+          <w:sz w:val="16"/>
+        </w:rPr>
+      </w:pPr>
+    </w:p>
+    <w:p>
+      <w:pPr>
+        <w:rPr>
+          <w:sz w:val="16"/>
+        </w:rPr>
+      </w:pPr>
+    </w:p>
+    <w:p/>
     <w:sectPr>
       <w:pgSz w:w="12240" w:h="15840"/>
       <w:pgMar w:top="1440" w:right="1440" w:bottom="1440" w:left="1440" w:header="720" w:footer="720" w:gutter="0"/>
@@ -2046,6 +3072,231 @@
 <file path=word/numbering.xml><?xml version="1.0" encoding="utf-8"?>
 <w:numbering xmlns:wpc="http://schemas.microsoft.com/office/word/2010/wordprocessingCanvas" xmlns:mc="http://schemas.openxmlformats.org/markup-compatibility/2006" xmlns:o="urn:schemas-microsoft-com:office:office" xmlns:r="http://schemas.openxmlformats.org/officeDocument/2006/relationships" xmlns:m="http://schemas.openxmlformats.org/officeDocument/2006/math" xmlns:v="urn:schemas-microsoft-com:vml" xmlns:wp14="http://schemas.microsoft.com/office/word/2010/wordprocessingDrawing" xmlns:wp="http://schemas.openxmlformats.org/drawingml/2006/wordprocessingDrawing" xmlns:w10="urn:schemas-microsoft-com:office:word" xmlns:w="http://schemas.openxmlformats.org/wordprocessingml/2006/main" xmlns:w14="http://schemas.microsoft.com/office/word/2010/wordml" xmlns:w15="http://schemas.microsoft.com/office/word/2012/wordml" xmlns:wpg="http://schemas.microsoft.com/office/word/2010/wordprocessingGroup" xmlns:wpi="http://schemas.microsoft.com/office/word/2010/wordprocessingInk" xmlns:wne="http://schemas.microsoft.com/office/word/2006/wordml" xmlns:wps="http://schemas.microsoft.com/office/word/2010/wordprocessingShape" mc:Ignorable="w14 w15 wp14">
   <w:abstractNum w:abstractNumId="0" w15:restartNumberingAfterBreak="0">
+    <w:nsid w:val="06DE28D9"/>
+    <w:multiLevelType w:val="hybridMultilevel"/>
+    <w:tmpl w:val="80501BB0"/>
+    <w:lvl w:ilvl="0" w:tplc="F8988EBE">
+      <w:numFmt w:val="bullet"/>
+      <w:lvlText w:val="-"/>
+      <w:lvlJc w:val="left"/>
+      <w:pPr>
+        <w:ind w:left="398" w:hanging="360"/>
+      </w:pPr>
+      <w:rPr>
+        <w:rFonts w:ascii="Calibri" w:eastAsia="SimSun" w:hAnsi="Calibri" w:cs="Calibri" w:hint="default"/>
+      </w:rPr>
+    </w:lvl>
+    <w:lvl w:ilvl="1" w:tplc="04090003" w:tentative="1">
+      <w:start w:val="1"/>
+      <w:numFmt w:val="bullet"/>
+      <w:lvlText w:val="o"/>
+      <w:lvlJc w:val="left"/>
+      <w:pPr>
+        <w:ind w:left="1118" w:hanging="360"/>
+      </w:pPr>
+      <w:rPr>
+        <w:rFonts w:ascii="Courier New" w:hAnsi="Courier New" w:cs="Courier New" w:hint="default"/>
+      </w:rPr>
+    </w:lvl>
+    <w:lvl w:ilvl="2" w:tplc="04090005" w:tentative="1">
+      <w:start w:val="1"/>
+      <w:numFmt w:val="bullet"/>
+      <w:lvlText w:val=""/>
+      <w:lvlJc w:val="left"/>
+      <w:pPr>
+        <w:ind w:left="1838" w:hanging="360"/>
+      </w:pPr>
+      <w:rPr>
+        <w:rFonts w:ascii="Wingdings" w:hAnsi="Wingdings" w:hint="default"/>
+      </w:rPr>
+    </w:lvl>
+    <w:lvl w:ilvl="3" w:tplc="04090001" w:tentative="1">
+      <w:start w:val="1"/>
+      <w:numFmt w:val="bullet"/>
+      <w:lvlText w:val=""/>
+      <w:lvlJc w:val="left"/>
+      <w:pPr>
+        <w:ind w:left="2558" w:hanging="360"/>
+      </w:pPr>
+      <w:rPr>
+        <w:rFonts w:ascii="Symbol" w:hAnsi="Symbol" w:hint="default"/>
+      </w:rPr>
+    </w:lvl>
+    <w:lvl w:ilvl="4" w:tplc="04090003" w:tentative="1">
+      <w:start w:val="1"/>
+      <w:numFmt w:val="bullet"/>
+      <w:lvlText w:val="o"/>
+      <w:lvlJc w:val="left"/>
+      <w:pPr>
+        <w:ind w:left="3278" w:hanging="360"/>
+      </w:pPr>
+      <w:rPr>
+        <w:rFonts w:ascii="Courier New" w:hAnsi="Courier New" w:cs="Courier New" w:hint="default"/>
+      </w:rPr>
+    </w:lvl>
+    <w:lvl w:ilvl="5" w:tplc="04090005" w:tentative="1">
+      <w:start w:val="1"/>
+      <w:numFmt w:val="bullet"/>
+      <w:lvlText w:val=""/>
+      <w:lvlJc w:val="left"/>
+      <w:pPr>
+        <w:ind w:left="3998" w:hanging="360"/>
+      </w:pPr>
+      <w:rPr>
+        <w:rFonts w:ascii="Wingdings" w:hAnsi="Wingdings" w:hint="default"/>
+      </w:rPr>
+    </w:lvl>
+    <w:lvl w:ilvl="6" w:tplc="04090001" w:tentative="1">
+      <w:start w:val="1"/>
+      <w:numFmt w:val="bullet"/>
+      <w:lvlText w:val=""/>
+      <w:lvlJc w:val="left"/>
+      <w:pPr>
+        <w:ind w:left="4718" w:hanging="360"/>
+      </w:pPr>
+      <w:rPr>
+        <w:rFonts w:ascii="Symbol" w:hAnsi="Symbol" w:hint="default"/>
+      </w:rPr>
+    </w:lvl>
+    <w:lvl w:ilvl="7" w:tplc="04090003" w:tentative="1">
+      <w:start w:val="1"/>
+      <w:numFmt w:val="bullet"/>
+      <w:lvlText w:val="o"/>
+      <w:lvlJc w:val="left"/>
+      <w:pPr>
+        <w:ind w:left="5438" w:hanging="360"/>
+      </w:pPr>
+      <w:rPr>
+        <w:rFonts w:ascii="Courier New" w:hAnsi="Courier New" w:cs="Courier New" w:hint="default"/>
+      </w:rPr>
+    </w:lvl>
+    <w:lvl w:ilvl="8" w:tplc="04090005" w:tentative="1">
+      <w:start w:val="1"/>
+      <w:numFmt w:val="bullet"/>
+      <w:lvlText w:val=""/>
+      <w:lvlJc w:val="left"/>
+      <w:pPr>
+        <w:ind w:left="6158" w:hanging="360"/>
+      </w:pPr>
+      <w:rPr>
+        <w:rFonts w:ascii="Wingdings" w:hAnsi="Wingdings" w:hint="default"/>
+      </w:rPr>
+    </w:lvl>
+  </w:abstractNum>
+  <w:abstractNum w:abstractNumId="1" w15:restartNumberingAfterBreak="0">
+    <w:nsid w:val="07282ECD"/>
+    <w:multiLevelType w:val="hybridMultilevel"/>
+    <w:tmpl w:val="4FD0516E"/>
+    <w:lvl w:ilvl="0" w:tplc="04090001">
+      <w:start w:val="1"/>
+      <w:numFmt w:val="bullet"/>
+      <w:lvlText w:val=""/>
+      <w:lvlJc w:val="left"/>
+      <w:pPr>
+        <w:ind w:left="720" w:hanging="360"/>
+      </w:pPr>
+      <w:rPr>
+        <w:rFonts w:ascii="Symbol" w:hAnsi="Symbol" w:hint="default"/>
+      </w:rPr>
+    </w:lvl>
+    <w:lvl w:ilvl="1" w:tplc="04090003" w:tentative="1">
+      <w:start w:val="1"/>
+      <w:numFmt w:val="bullet"/>
+      <w:lvlText w:val="o"/>
+      <w:lvlJc w:val="left"/>
+      <w:pPr>
+        <w:ind w:left="1440" w:hanging="360"/>
+      </w:pPr>
+      <w:rPr>
+        <w:rFonts w:ascii="Courier New" w:hAnsi="Courier New" w:cs="Courier New" w:hint="default"/>
+      </w:rPr>
+    </w:lvl>
+    <w:lvl w:ilvl="2" w:tplc="04090005" w:tentative="1">
+      <w:start w:val="1"/>
+      <w:numFmt w:val="bullet"/>
+      <w:lvlText w:val=""/>
+      <w:lvlJc w:val="left"/>
+      <w:pPr>
+        <w:ind w:left="2160" w:hanging="360"/>
+      </w:pPr>
+      <w:rPr>
+        <w:rFonts w:ascii="Wingdings" w:hAnsi="Wingdings" w:hint="default"/>
+      </w:rPr>
+    </w:lvl>
+    <w:lvl w:ilvl="3" w:tplc="04090001" w:tentative="1">
+      <w:start w:val="1"/>
+      <w:numFmt w:val="bullet"/>
+      <w:lvlText w:val=""/>
+      <w:lvlJc w:val="left"/>
+      <w:pPr>
+        <w:ind w:left="2880" w:hanging="360"/>
+      </w:pPr>
+      <w:rPr>
+        <w:rFonts w:ascii="Symbol" w:hAnsi="Symbol" w:hint="default"/>
+      </w:rPr>
+    </w:lvl>
+    <w:lvl w:ilvl="4" w:tplc="04090003" w:tentative="1">
+      <w:start w:val="1"/>
+      <w:numFmt w:val="bullet"/>
+      <w:lvlText w:val="o"/>
+      <w:lvlJc w:val="left"/>
+      <w:pPr>
+        <w:ind w:left="3600" w:hanging="360"/>
+      </w:pPr>
+      <w:rPr>
+        <w:rFonts w:ascii="Courier New" w:hAnsi="Courier New" w:cs="Courier New" w:hint="default"/>
+      </w:rPr>
+    </w:lvl>
+    <w:lvl w:ilvl="5" w:tplc="04090005" w:tentative="1">
+      <w:start w:val="1"/>
+      <w:numFmt w:val="bullet"/>
+      <w:lvlText w:val=""/>
+      <w:lvlJc w:val="left"/>
+      <w:pPr>
+        <w:ind w:left="4320" w:hanging="360"/>
+      </w:pPr>
+      <w:rPr>
+        <w:rFonts w:ascii="Wingdings" w:hAnsi="Wingdings" w:hint="default"/>
+      </w:rPr>
+    </w:lvl>
+    <w:lvl w:ilvl="6" w:tplc="04090001" w:tentative="1">
+      <w:start w:val="1"/>
+      <w:numFmt w:val="bullet"/>
+      <w:lvlText w:val=""/>
+      <w:lvlJc w:val="left"/>
+      <w:pPr>
+        <w:ind w:left="5040" w:hanging="360"/>
+      </w:pPr>
+      <w:rPr>
+        <w:rFonts w:ascii="Symbol" w:hAnsi="Symbol" w:hint="default"/>
+      </w:rPr>
+    </w:lvl>
+    <w:lvl w:ilvl="7" w:tplc="04090003" w:tentative="1">
+      <w:start w:val="1"/>
+      <w:numFmt w:val="bullet"/>
+      <w:lvlText w:val="o"/>
+      <w:lvlJc w:val="left"/>
+      <w:pPr>
+        <w:ind w:left="5760" w:hanging="360"/>
+      </w:pPr>
+      <w:rPr>
+        <w:rFonts w:ascii="Courier New" w:hAnsi="Courier New" w:cs="Courier New" w:hint="default"/>
+      </w:rPr>
+    </w:lvl>
+    <w:lvl w:ilvl="8" w:tplc="04090005" w:tentative="1">
+      <w:start w:val="1"/>
+      <w:numFmt w:val="bullet"/>
+      <w:lvlText w:val=""/>
+      <w:lvlJc w:val="left"/>
+      <w:pPr>
+        <w:ind w:left="6480" w:hanging="360"/>
+      </w:pPr>
+      <w:rPr>
+        <w:rFonts w:ascii="Wingdings" w:hAnsi="Wingdings" w:hint="default"/>
+      </w:rPr>
+    </w:lvl>
+  </w:abstractNum>
+  <w:abstractNum w:abstractNumId="2" w15:restartNumberingAfterBreak="0">
     <w:nsid w:val="20E706E2"/>
     <w:multiLevelType w:val="hybridMultilevel"/>
     <w:tmpl w:val="16FE5964"/>
@@ -2134,7 +3385,7 @@
       </w:pPr>
     </w:lvl>
   </w:abstractNum>
-  <w:abstractNum w:abstractNumId="1" w15:restartNumberingAfterBreak="0">
+  <w:abstractNum w:abstractNumId="3" w15:restartNumberingAfterBreak="0">
     <w:nsid w:val="2B2A2C0E"/>
     <w:multiLevelType w:val="hybridMultilevel"/>
     <w:tmpl w:val="4AE227EE"/>
@@ -2223,7 +3474,7 @@
       </w:pPr>
     </w:lvl>
   </w:abstractNum>
-  <w:abstractNum w:abstractNumId="2" w15:restartNumberingAfterBreak="0">
+  <w:abstractNum w:abstractNumId="4" w15:restartNumberingAfterBreak="0">
     <w:nsid w:val="2C3479EA"/>
     <w:multiLevelType w:val="hybridMultilevel"/>
     <w:tmpl w:val="B106AB1E"/>
@@ -2312,7 +3563,7 @@
       </w:pPr>
     </w:lvl>
   </w:abstractNum>
-  <w:abstractNum w:abstractNumId="3" w15:restartNumberingAfterBreak="0">
+  <w:abstractNum w:abstractNumId="5" w15:restartNumberingAfterBreak="0">
     <w:nsid w:val="357D39CE"/>
     <w:multiLevelType w:val="multilevel"/>
     <w:tmpl w:val="8B7EC85E"/>
@@ -2461,7 +3712,7 @@
       </w:rPr>
     </w:lvl>
   </w:abstractNum>
-  <w:abstractNum w:abstractNumId="4" w15:restartNumberingAfterBreak="0">
+  <w:abstractNum w:abstractNumId="6" w15:restartNumberingAfterBreak="0">
     <w:nsid w:val="3F9A251C"/>
     <w:multiLevelType w:val="multilevel"/>
     <w:tmpl w:val="DB0259FA"/>
@@ -2610,7 +3861,7 @@
       </w:rPr>
     </w:lvl>
   </w:abstractNum>
-  <w:abstractNum w:abstractNumId="5" w15:restartNumberingAfterBreak="0">
+  <w:abstractNum w:abstractNumId="7" w15:restartNumberingAfterBreak="0">
     <w:nsid w:val="478A2ED6"/>
     <w:multiLevelType w:val="hybridMultilevel"/>
     <w:tmpl w:val="08EC85F6"/>
@@ -2723,7 +3974,7 @@
       </w:rPr>
     </w:lvl>
   </w:abstractNum>
-  <w:abstractNum w:abstractNumId="6" w15:restartNumberingAfterBreak="0">
+  <w:abstractNum w:abstractNumId="8" w15:restartNumberingAfterBreak="0">
     <w:nsid w:val="67364C87"/>
     <w:multiLevelType w:val="multilevel"/>
     <w:tmpl w:val="4A285268"/>
@@ -2872,7 +4123,7 @@
       </w:rPr>
     </w:lvl>
   </w:abstractNum>
-  <w:abstractNum w:abstractNumId="7" w15:restartNumberingAfterBreak="0">
+  <w:abstractNum w:abstractNumId="9" w15:restartNumberingAfterBreak="0">
     <w:nsid w:val="73BE06A3"/>
     <w:multiLevelType w:val="hybridMultilevel"/>
     <w:tmpl w:val="A998D0C2"/>
@@ -2985,7 +4236,7 @@
       </w:rPr>
     </w:lvl>
   </w:abstractNum>
-  <w:abstractNum w:abstractNumId="8" w15:restartNumberingAfterBreak="0">
+  <w:abstractNum w:abstractNumId="10" w15:restartNumberingAfterBreak="0">
     <w:nsid w:val="74694370"/>
     <w:multiLevelType w:val="hybridMultilevel"/>
     <w:tmpl w:val="B77CBEA6"/>
@@ -3071,32 +4322,154 @@
       </w:pPr>
     </w:lvl>
   </w:abstractNum>
+  <w:abstractNum w:abstractNumId="11" w15:restartNumberingAfterBreak="0">
+    <w:nsid w:val="765D2525"/>
+    <w:multiLevelType w:val="hybridMultilevel"/>
+    <w:tmpl w:val="83E20642"/>
+    <w:lvl w:ilvl="0" w:tplc="04090001">
+      <w:start w:val="1"/>
+      <w:numFmt w:val="bullet"/>
+      <w:lvlText w:val=""/>
+      <w:lvlJc w:val="left"/>
+      <w:pPr>
+        <w:ind w:left="720" w:hanging="360"/>
+      </w:pPr>
+      <w:rPr>
+        <w:rFonts w:ascii="Symbol" w:hAnsi="Symbol" w:hint="default"/>
+      </w:rPr>
+    </w:lvl>
+    <w:lvl w:ilvl="1" w:tplc="04090003" w:tentative="1">
+      <w:start w:val="1"/>
+      <w:numFmt w:val="bullet"/>
+      <w:lvlText w:val="o"/>
+      <w:lvlJc w:val="left"/>
+      <w:pPr>
+        <w:ind w:left="1440" w:hanging="360"/>
+      </w:pPr>
+      <w:rPr>
+        <w:rFonts w:ascii="Courier New" w:hAnsi="Courier New" w:cs="Courier New" w:hint="default"/>
+      </w:rPr>
+    </w:lvl>
+    <w:lvl w:ilvl="2" w:tplc="04090005" w:tentative="1">
+      <w:start w:val="1"/>
+      <w:numFmt w:val="bullet"/>
+      <w:lvlText w:val=""/>
+      <w:lvlJc w:val="left"/>
+      <w:pPr>
+        <w:ind w:left="2160" w:hanging="360"/>
+      </w:pPr>
+      <w:rPr>
+        <w:rFonts w:ascii="Wingdings" w:hAnsi="Wingdings" w:hint="default"/>
+      </w:rPr>
+    </w:lvl>
+    <w:lvl w:ilvl="3" w:tplc="04090001" w:tentative="1">
+      <w:start w:val="1"/>
+      <w:numFmt w:val="bullet"/>
+      <w:lvlText w:val=""/>
+      <w:lvlJc w:val="left"/>
+      <w:pPr>
+        <w:ind w:left="2880" w:hanging="360"/>
+      </w:pPr>
+      <w:rPr>
+        <w:rFonts w:ascii="Symbol" w:hAnsi="Symbol" w:hint="default"/>
+      </w:rPr>
+    </w:lvl>
+    <w:lvl w:ilvl="4" w:tplc="04090003" w:tentative="1">
+      <w:start w:val="1"/>
+      <w:numFmt w:val="bullet"/>
+      <w:lvlText w:val="o"/>
+      <w:lvlJc w:val="left"/>
+      <w:pPr>
+        <w:ind w:left="3600" w:hanging="360"/>
+      </w:pPr>
+      <w:rPr>
+        <w:rFonts w:ascii="Courier New" w:hAnsi="Courier New" w:cs="Courier New" w:hint="default"/>
+      </w:rPr>
+    </w:lvl>
+    <w:lvl w:ilvl="5" w:tplc="04090005" w:tentative="1">
+      <w:start w:val="1"/>
+      <w:numFmt w:val="bullet"/>
+      <w:lvlText w:val=""/>
+      <w:lvlJc w:val="left"/>
+      <w:pPr>
+        <w:ind w:left="4320" w:hanging="360"/>
+      </w:pPr>
+      <w:rPr>
+        <w:rFonts w:ascii="Wingdings" w:hAnsi="Wingdings" w:hint="default"/>
+      </w:rPr>
+    </w:lvl>
+    <w:lvl w:ilvl="6" w:tplc="04090001" w:tentative="1">
+      <w:start w:val="1"/>
+      <w:numFmt w:val="bullet"/>
+      <w:lvlText w:val=""/>
+      <w:lvlJc w:val="left"/>
+      <w:pPr>
+        <w:ind w:left="5040" w:hanging="360"/>
+      </w:pPr>
+      <w:rPr>
+        <w:rFonts w:ascii="Symbol" w:hAnsi="Symbol" w:hint="default"/>
+      </w:rPr>
+    </w:lvl>
+    <w:lvl w:ilvl="7" w:tplc="04090003" w:tentative="1">
+      <w:start w:val="1"/>
+      <w:numFmt w:val="bullet"/>
+      <w:lvlText w:val="o"/>
+      <w:lvlJc w:val="left"/>
+      <w:pPr>
+        <w:ind w:left="5760" w:hanging="360"/>
+      </w:pPr>
+      <w:rPr>
+        <w:rFonts w:ascii="Courier New" w:hAnsi="Courier New" w:cs="Courier New" w:hint="default"/>
+      </w:rPr>
+    </w:lvl>
+    <w:lvl w:ilvl="8" w:tplc="04090005" w:tentative="1">
+      <w:start w:val="1"/>
+      <w:numFmt w:val="bullet"/>
+      <w:lvlText w:val=""/>
+      <w:lvlJc w:val="left"/>
+      <w:pPr>
+        <w:ind w:left="6480" w:hanging="360"/>
+      </w:pPr>
+      <w:rPr>
+        <w:rFonts w:ascii="Wingdings" w:hAnsi="Wingdings" w:hint="default"/>
+      </w:rPr>
+    </w:lvl>
+  </w:abstractNum>
   <w:num w:numId="1">
+    <w:abstractNumId w:val="10"/>
+  </w:num>
+  <w:num w:numId="2">
+    <w:abstractNumId w:val="2"/>
+  </w:num>
+  <w:num w:numId="3">
+    <w:abstractNumId w:val="3"/>
+  </w:num>
+  <w:num w:numId="4">
+    <w:abstractNumId w:val="5"/>
+  </w:num>
+  <w:num w:numId="5">
+    <w:abstractNumId w:val="6"/>
+  </w:num>
+  <w:num w:numId="6">
     <w:abstractNumId w:val="8"/>
   </w:num>
-  <w:num w:numId="2">
-    <w:abstractNumId w:val="0"/>
+  <w:num w:numId="7">
+    <w:abstractNumId w:val="4"/>
   </w:num>
-  <w:num w:numId="3">
+  <w:num w:numId="8">
+    <w:abstractNumId w:val="7"/>
+  </w:num>
+  <w:num w:numId="9">
+    <w:abstractNumId w:val="9"/>
+  </w:num>
+  <w:num w:numId="10">
     <w:abstractNumId w:val="1"/>
   </w:num>
-  <w:num w:numId="4">
-    <w:abstractNumId w:val="3"/>
+  <w:num w:numId="11">
+    <w:abstractNumId w:val="11"/>
   </w:num>
-  <w:num w:numId="5">
-    <w:abstractNumId w:val="4"/>
-  </w:num>
-  <w:num w:numId="6">
-    <w:abstractNumId w:val="6"/>
-  </w:num>
-  <w:num w:numId="7">
-    <w:abstractNumId w:val="2"/>
-  </w:num>
-  <w:num w:numId="8">
-    <w:abstractNumId w:val="5"/>
-  </w:num>
-  <w:num w:numId="9">
-    <w:abstractNumId w:val="7"/>
+  <w:num w:numId="12">
+    <w:abstractNumId w:val="0"/>
   </w:num>
 </w:numbering>
 </file>
@@ -3918,6 +5291,36 @@
       <w:szCs w:val="18"/>
     </w:rPr>
   </w:style>
+  <w:style w:type="paragraph" w:styleId="BalloonText">
+    <w:name w:val="Balloon Text"/>
+    <w:basedOn w:val="Normal"/>
+    <w:link w:val="BalloonTextChar"/>
+    <w:uiPriority w:val="99"/>
+    <w:semiHidden/>
+    <w:unhideWhenUsed/>
+    <w:rsid w:val="002B3104"/>
+    <w:pPr>
+      <w:spacing w:after="0" w:line="240" w:lineRule="auto"/>
+    </w:pPr>
+    <w:rPr>
+      <w:rFonts w:ascii="Segoe UI" w:hAnsi="Segoe UI" w:cs="Segoe UI"/>
+      <w:sz w:val="18"/>
+      <w:szCs w:val="18"/>
+    </w:rPr>
+  </w:style>
+  <w:style w:type="character" w:customStyle="1" w:styleId="BalloonTextChar">
+    <w:name w:val="Balloon Text Char"/>
+    <w:basedOn w:val="DefaultParagraphFont"/>
+    <w:link w:val="BalloonText"/>
+    <w:uiPriority w:val="99"/>
+    <w:semiHidden/>
+    <w:rsid w:val="002B3104"/>
+    <w:rPr>
+      <w:rFonts w:ascii="Segoe UI" w:eastAsia="SimSun" w:hAnsi="Segoe UI" w:cs="Segoe UI"/>
+      <w:sz w:val="18"/>
+      <w:szCs w:val="18"/>
+    </w:rPr>
+  </w:style>
 </w:styles>
 </file>
 
@@ -4187,7 +5590,7 @@
 </file>
 
 <file path=customXml/itemProps1.xml><?xml version="1.0" encoding="utf-8"?>
-<ds:datastoreItem xmlns:ds="http://schemas.openxmlformats.org/officeDocument/2006/customXml" ds:itemID="{ECC85AF8-5F2A-4A8F-BF6F-EBE40191A962}">
+<ds:datastoreItem xmlns:ds="http://schemas.openxmlformats.org/officeDocument/2006/customXml" ds:itemID="{8884A97E-6B80-4640-AF3D-49D7AAFFB119}">
   <ds:schemaRefs>
     <ds:schemaRef ds:uri="http://schemas.openxmlformats.org/officeDocument/2006/bibliography"/>
   </ds:schemaRefs>

</xml_diff>

<commit_message>
changed project folder path in instructions
</commit_message>
<xml_diff>
--- a/experiment_2021.docx
+++ b/experiment_2021.docx
@@ -521,28 +521,14 @@
         <w:rPr>
           <w:sz w:val="16"/>
         </w:rPr>
-        <w:t>head_pose_estimation</w:t>
+        <w:t>head_pose</w:t>
       </w:r>
       <w:proofErr w:type="spellEnd"/>
       <w:r>
         <w:rPr>
           <w:sz w:val="16"/>
         </w:rPr>
-        <w:t>/</w:t>
-      </w:r>
-      <w:proofErr w:type="spellStart"/>
-      <w:r>
-        <w:rPr>
-          <w:sz w:val="16"/>
-        </w:rPr>
-        <w:t>src</w:t>
-      </w:r>
-      <w:proofErr w:type="spellEnd"/>
-      <w:r>
-        <w:rPr>
-          <w:sz w:val="16"/>
-        </w:rPr>
-        <w:t>'</w:t>
+        <w:t>’</w:t>
       </w:r>
       <w:r>
         <w:rPr>
@@ -647,21 +633,7 @@
         <w:rPr>
           <w:sz w:val="16"/>
         </w:rPr>
-        <w:t>head_pose_estimation</w:t>
-      </w:r>
-      <w:proofErr w:type="spellEnd"/>
-      <w:r>
-        <w:rPr>
-          <w:sz w:val="16"/>
-        </w:rPr>
-        <w:t>/</w:t>
-      </w:r>
-      <w:proofErr w:type="spellStart"/>
-      <w:r>
-        <w:rPr>
-          <w:sz w:val="16"/>
-        </w:rPr>
-        <w:t>src</w:t>
+        <w:t>head_pose</w:t>
       </w:r>
       <w:proofErr w:type="spellEnd"/>
       <w:r>
@@ -881,28 +853,20 @@
         <w:rPr>
           <w:sz w:val="16"/>
         </w:rPr>
-        <w:t>) model network and weights to your project directory '</w:t>
+        <w:t>) model network and weights to your project dir</w:t>
+      </w:r>
+      <w:r>
+        <w:rPr>
+          <w:sz w:val="16"/>
+        </w:rPr>
+        <w:t>ectory '</w:t>
       </w:r>
       <w:proofErr w:type="spellStart"/>
       <w:r>
         <w:rPr>
           <w:sz w:val="16"/>
         </w:rPr>
-        <w:t>head_pose_estimation</w:t>
-      </w:r>
-      <w:proofErr w:type="spellEnd"/>
-      <w:r>
-        <w:rPr>
-          <w:sz w:val="16"/>
-        </w:rPr>
-        <w:t>/</w:t>
-      </w:r>
-      <w:proofErr w:type="spellStart"/>
-      <w:r>
-        <w:rPr>
-          <w:sz w:val="16"/>
-        </w:rPr>
-        <w:t>src</w:t>
+        <w:t>head_pose</w:t>
       </w:r>
       <w:proofErr w:type="spellEnd"/>
       <w:r>
@@ -1095,7 +1059,15 @@
           <w:sz w:val="16"/>
           <w:lang w:eastAsia="zh-CN"/>
         </w:rPr>
-        <w:t>xecute the following command from your project directory '</w:t>
+        <w:t>xecute the following command from your project dir</w:t>
+      </w:r>
+      <w:r>
+        <w:rPr>
+          <w:rFonts w:eastAsiaTheme="minorEastAsia"/>
+          <w:sz w:val="16"/>
+          <w:lang w:eastAsia="zh-CN"/>
+        </w:rPr>
+        <w:t>ectory '</w:t>
       </w:r>
       <w:proofErr w:type="spellStart"/>
       <w:r>
@@ -1104,25 +1076,7 @@
           <w:sz w:val="16"/>
           <w:lang w:eastAsia="zh-CN"/>
         </w:rPr>
-        <w:t>head_pose_estimation</w:t>
-      </w:r>
-      <w:proofErr w:type="spellEnd"/>
-      <w:r>
-        <w:rPr>
-          <w:rFonts w:eastAsiaTheme="minorEastAsia"/>
-          <w:sz w:val="16"/>
-          <w:lang w:eastAsia="zh-CN"/>
-        </w:rPr>
-        <w:t>/</w:t>
-      </w:r>
-      <w:proofErr w:type="spellStart"/>
-      <w:r>
-        <w:rPr>
-          <w:rFonts w:eastAsiaTheme="minorEastAsia"/>
-          <w:sz w:val="16"/>
-          <w:lang w:eastAsia="zh-CN"/>
-        </w:rPr>
-        <w:t>src</w:t>
+        <w:t>head_pose</w:t>
       </w:r>
       <w:proofErr w:type="spellEnd"/>
       <w:r>
@@ -1419,21 +1373,43 @@
         <w:rPr>
           <w:sz w:val="16"/>
         </w:rPr>
-        <w:t>Fill in the missing lines of code, according to the instruction provided in comments. You will need to complete each of the 5 steps, explained in the comments</w:t>
-      </w:r>
-      <w:r>
-        <w:rPr>
-          <w:sz w:val="16"/>
-        </w:rPr>
-        <w:t>. Pu</w:t>
-      </w:r>
-      <w:bookmarkStart w:id="0" w:name="_GoBack"/>
-      <w:bookmarkEnd w:id="0"/>
-      <w:r>
-        <w:rPr>
-          <w:sz w:val="16"/>
-        </w:rPr>
-        <w:t>t your code where you find the comment ‘</w:t>
+        <w:t xml:space="preserve">Fill in the missing lines of code, according to the instruction provided in comments. You will </w:t>
+      </w:r>
+      <w:proofErr w:type="spellStart"/>
+      <w:r>
+        <w:rPr>
+          <w:sz w:val="16"/>
+        </w:rPr>
+        <w:t>ne</w:t>
+      </w:r>
+      <w:proofErr w:type="spellEnd"/>
+      <w:r>
+        <w:rPr>
+          <w:sz w:val="16"/>
+        </w:rPr>
+        <w:t xml:space="preserve"> </w:t>
+      </w:r>
+      <w:proofErr w:type="spellStart"/>
+      <w:proofErr w:type="gramStart"/>
+      <w:r>
+        <w:rPr>
+          <w:sz w:val="16"/>
+        </w:rPr>
+        <w:t>ed</w:t>
+      </w:r>
+      <w:proofErr w:type="spellEnd"/>
+      <w:proofErr w:type="gramEnd"/>
+      <w:r>
+        <w:rPr>
+          <w:sz w:val="16"/>
+        </w:rPr>
+        <w:t xml:space="preserve"> to complete each of the 5 steps, explained in the comments</w:t>
+      </w:r>
+      <w:r>
+        <w:rPr>
+          <w:sz w:val="16"/>
+        </w:rPr>
+        <w:t>. Put your code where you find the comment ‘</w:t>
       </w:r>
       <w:r>
         <w:t xml:space="preserve">### </w:t>
@@ -1871,28 +1847,14 @@
         <w:rPr>
           <w:sz w:val="16"/>
         </w:rPr>
-        <w:t>head_pose_estimation</w:t>
+        <w:t>head_pose</w:t>
       </w:r>
       <w:proofErr w:type="spellEnd"/>
       <w:r>
         <w:rPr>
           <w:sz w:val="16"/>
         </w:rPr>
-        <w:t>/</w:t>
-      </w:r>
-      <w:proofErr w:type="spellStart"/>
-      <w:r>
-        <w:rPr>
-          <w:sz w:val="16"/>
-        </w:rPr>
-        <w:t>src</w:t>
-      </w:r>
-      <w:proofErr w:type="spellEnd"/>
-      <w:r>
-        <w:rPr>
-          <w:sz w:val="16"/>
-        </w:rPr>
-        <w:t>'</w:t>
+        <w:t>’</w:t>
       </w:r>
       <w:r>
         <w:rPr>
@@ -2271,25 +2233,9 @@
           <w:b/>
           <w:sz w:val="16"/>
         </w:rPr>
-        <w:t>head_pose_estimation</w:t>
+        <w:t>head_pose</w:t>
       </w:r>
       <w:proofErr w:type="spellEnd"/>
-      <w:r>
-        <w:rPr>
-          <w:b/>
-          <w:sz w:val="16"/>
-        </w:rPr>
-        <w:t>/</w:t>
-      </w:r>
-      <w:proofErr w:type="spellStart"/>
-      <w:r>
-        <w:rPr>
-          <w:b/>
-          <w:sz w:val="16"/>
-        </w:rPr>
-        <w:t>src</w:t>
-      </w:r>
-      <w:proofErr w:type="spellEnd"/>
     </w:p>
     <w:p>
       <w:pPr>
@@ -2322,6 +2268,8 @@
         </w:rPr>
         <w:t>python3 head_pose_estimation.py</w:t>
       </w:r>
+      <w:bookmarkStart w:id="0" w:name="_GoBack"/>
+      <w:bookmarkEnd w:id="0"/>
     </w:p>
     <w:p>
       <w:pPr>
@@ -5590,7 +5538,7 @@
 </file>
 
 <file path=customXml/itemProps1.xml><?xml version="1.0" encoding="utf-8"?>
-<ds:datastoreItem xmlns:ds="http://schemas.openxmlformats.org/officeDocument/2006/customXml" ds:itemID="{8884A97E-6B80-4640-AF3D-49D7AAFFB119}">
+<ds:datastoreItem xmlns:ds="http://schemas.openxmlformats.org/officeDocument/2006/customXml" ds:itemID="{AFE5DAA1-BDA3-47D1-81C1-3E01FF31897D}">
   <ds:schemaRefs>
     <ds:schemaRef ds:uri="http://schemas.openxmlformats.org/officeDocument/2006/bibliography"/>
   </ds:schemaRefs>

</xml_diff>